<commit_message>
changed tthe result.html file to winner.html file
</commit_message>
<xml_diff>
--- a/Database-Assignment-Submitteddocx.docx
+++ b/Database-Assignment-Submitteddocx.docx
@@ -1039,7 +1039,7 @@
         <w:rPr>
           <w:rFonts w:ascii="Times New Roman" w:hAnsi="Times New Roman" w:cs="Times New Roman"/>
         </w:rPr>
-        <w:t>Ballot</w:t>
+        <w:t>Position</w:t>
       </w:r>
     </w:p>
     <w:p>
@@ -1058,7 +1058,7 @@
         <w:rPr>
           <w:rFonts w:ascii="Times New Roman" w:hAnsi="Times New Roman" w:cs="Times New Roman"/>
         </w:rPr>
-        <w:t>Position</w:t>
+        <w:t>Constituency</w:t>
       </w:r>
     </w:p>
     <w:p>
@@ -1077,7 +1077,7 @@
         <w:rPr>
           <w:rFonts w:ascii="Times New Roman" w:hAnsi="Times New Roman" w:cs="Times New Roman"/>
         </w:rPr>
-        <w:t>Constituency</w:t>
+        <w:t>Election type</w:t>
       </w:r>
     </w:p>
     <w:p>
@@ -1096,7 +1096,7 @@
         <w:rPr>
           <w:rFonts w:ascii="Times New Roman" w:hAnsi="Times New Roman" w:cs="Times New Roman"/>
         </w:rPr>
-        <w:t>Election type</w:t>
+        <w:t>District</w:t>
       </w:r>
     </w:p>
     <w:p>
@@ -1113,10 +1113,164 @@
       </w:pPr>
       <w:r>
         <w:rPr>
-          <w:rFonts w:ascii="Times New Roman" w:hAnsi="Times New Roman" w:cs="Times New Roman"/>
-        </w:rPr>
-        <w:t>District</w:t>
+          <w:rFonts w:hint="default" w:ascii="Times New Roman" w:hAnsi="Times New Roman" w:cs="Times New Roman"/>
+          <w:lang w:val="en-US"/>
+        </w:rPr>
+        <w:t>Winner</w:t>
       </w:r>
+    </w:p>
+    <w:p>
+      <w:pPr>
+        <w:pStyle w:val="32"/>
+        <w:numPr>
+          <w:ilvl w:val="0"/>
+          <w:numId w:val="2"/>
+        </w:numPr>
+        <w:spacing w:line="276" w:lineRule="auto"/>
+        <w:rPr>
+          <w:rFonts w:ascii="Times New Roman" w:hAnsi="Times New Roman" w:cs="Times New Roman"/>
+        </w:rPr>
+      </w:pPr>
+      <w:r>
+        <w:rPr>
+          <w:rFonts w:hint="default" w:ascii="Times New Roman" w:hAnsi="Times New Roman" w:cs="Times New Roman"/>
+          <w:lang w:val="en-US"/>
+        </w:rPr>
+        <w:t>Ballot paper</w:t>
+      </w:r>
+    </w:p>
+    <w:p>
+      <w:pPr>
+        <w:pStyle w:val="32"/>
+        <w:numPr>
+          <w:ilvl w:val="0"/>
+          <w:numId w:val="2"/>
+        </w:numPr>
+        <w:spacing w:line="276" w:lineRule="auto"/>
+        <w:rPr>
+          <w:rFonts w:ascii="Times New Roman" w:hAnsi="Times New Roman" w:cs="Times New Roman"/>
+        </w:rPr>
+      </w:pPr>
+      <w:r>
+        <w:rPr>
+          <w:rFonts w:hint="default" w:ascii="Times New Roman" w:hAnsi="Times New Roman" w:cs="Times New Roman"/>
+          <w:lang w:val="en-US"/>
+        </w:rPr>
+        <w:t>Ballot box</w:t>
+      </w:r>
+    </w:p>
+    <w:p>
+      <w:pPr>
+        <w:pStyle w:val="32"/>
+        <w:numPr>
+          <w:ilvl w:val="0"/>
+          <w:numId w:val="2"/>
+        </w:numPr>
+        <w:spacing w:line="276" w:lineRule="auto"/>
+        <w:rPr>
+          <w:rFonts w:ascii="Times New Roman" w:hAnsi="Times New Roman" w:cs="Times New Roman"/>
+        </w:rPr>
+      </w:pPr>
+      <w:r>
+        <w:rPr>
+          <w:rFonts w:hint="default" w:ascii="Times New Roman" w:hAnsi="Times New Roman" w:cs="Times New Roman"/>
+          <w:lang w:val="en-US"/>
+        </w:rPr>
+        <w:t>Registration</w:t>
+      </w:r>
+    </w:p>
+    <w:p>
+      <w:pPr>
+        <w:pStyle w:val="32"/>
+        <w:numPr>
+          <w:ilvl w:val="0"/>
+          <w:numId w:val="2"/>
+        </w:numPr>
+        <w:spacing w:line="276" w:lineRule="auto"/>
+        <w:rPr>
+          <w:rFonts w:ascii="Times New Roman" w:hAnsi="Times New Roman" w:cs="Times New Roman"/>
+        </w:rPr>
+      </w:pPr>
+      <w:r>
+        <w:rPr>
+          <w:rFonts w:hint="default" w:ascii="Times New Roman" w:hAnsi="Times New Roman" w:cs="Times New Roman"/>
+          <w:lang w:val="en-US"/>
+        </w:rPr>
+        <w:t>Member of MEC</w:t>
+      </w:r>
+    </w:p>
+    <w:p>
+      <w:pPr>
+        <w:pStyle w:val="32"/>
+        <w:numPr>
+          <w:ilvl w:val="0"/>
+          <w:numId w:val="2"/>
+        </w:numPr>
+        <w:spacing w:line="276" w:lineRule="auto"/>
+        <w:rPr>
+          <w:rFonts w:ascii="Times New Roman" w:hAnsi="Times New Roman" w:cs="Times New Roman"/>
+        </w:rPr>
+      </w:pPr>
+      <w:r>
+        <w:rPr>
+          <w:rFonts w:hint="default" w:ascii="Times New Roman" w:hAnsi="Times New Roman" w:cs="Times New Roman"/>
+          <w:lang w:val="en-US"/>
+        </w:rPr>
+        <w:t>Monitor</w:t>
+      </w:r>
+    </w:p>
+    <w:p>
+      <w:pPr>
+        <w:pStyle w:val="32"/>
+        <w:numPr>
+          <w:ilvl w:val="0"/>
+          <w:numId w:val="2"/>
+        </w:numPr>
+        <w:spacing w:line="276" w:lineRule="auto"/>
+        <w:rPr>
+          <w:rFonts w:ascii="Times New Roman" w:hAnsi="Times New Roman" w:cs="Times New Roman"/>
+        </w:rPr>
+      </w:pPr>
+      <w:r>
+        <w:rPr>
+          <w:rFonts w:hint="default" w:ascii="Times New Roman" w:hAnsi="Times New Roman" w:cs="Times New Roman"/>
+          <w:lang w:val="en-US"/>
+        </w:rPr>
+        <w:t>Presiding Officer</w:t>
+      </w:r>
+    </w:p>
+    <w:p>
+      <w:pPr>
+        <w:pStyle w:val="32"/>
+        <w:numPr>
+          <w:ilvl w:val="0"/>
+          <w:numId w:val="2"/>
+        </w:numPr>
+        <w:spacing w:line="276" w:lineRule="auto"/>
+        <w:rPr>
+          <w:rFonts w:ascii="Times New Roman" w:hAnsi="Times New Roman" w:cs="Times New Roman"/>
+        </w:rPr>
+      </w:pPr>
+      <w:r>
+        <w:rPr>
+          <w:rFonts w:hint="default" w:ascii="Times New Roman" w:hAnsi="Times New Roman" w:cs="Times New Roman"/>
+          <w:lang w:val="en-US"/>
+        </w:rPr>
+        <w:t>Election</w:t>
+      </w:r>
+    </w:p>
+    <w:p>
+      <w:pPr>
+        <w:pStyle w:val="32"/>
+        <w:numPr>
+          <w:numId w:val="0"/>
+        </w:numPr>
+        <w:spacing w:line="276" w:lineRule="auto"/>
+        <w:ind w:left="360" w:leftChars="0"/>
+        <w:rPr>
+          <w:rFonts w:ascii="Times New Roman" w:hAnsi="Times New Roman" w:cs="Times New Roman"/>
+        </w:rPr>
+      </w:pPr>
     </w:p>
     <w:p>
       <w:pPr>
@@ -1537,8 +1691,6 @@
               </w:rPr>
               <w:t>D</w:t>
             </w:r>
-            <w:bookmarkStart w:id="0" w:name="_GoBack"/>
-            <w:bookmarkEnd w:id="0"/>
           </w:p>
         </w:tc>
       </w:tr>
@@ -1672,10 +1824,11 @@
             <w:pPr>
               <w:spacing w:after="0" w:line="360" w:lineRule="auto"/>
               <w:rPr>
-                <w:rFonts w:ascii="Times New Roman" w:hAnsi="Times New Roman" w:cs="Times New Roman"/>
+                <w:rFonts w:hint="default" w:ascii="Times New Roman" w:hAnsi="Times New Roman" w:cs="Times New Roman"/>
                 <w:kern w:val="0"/>
                 <w:sz w:val="24"/>
                 <w:szCs w:val="24"/>
+                <w:lang w:val="en-US"/>
                 <w14:ligatures w14:val="none"/>
               </w:rPr>
             </w:pPr>
@@ -1687,7 +1840,18 @@
                 <w:szCs w:val="24"/>
                 <w14:ligatures w14:val="none"/>
               </w:rPr>
-              <w:t>Party-ID, Name, Symbol</w:t>
+              <w:t>Party-ID, Name,</w:t>
+            </w:r>
+            <w:r>
+              <w:rPr>
+                <w:rFonts w:hint="default" w:ascii="Times New Roman" w:hAnsi="Times New Roman" w:cs="Times New Roman"/>
+                <w:kern w:val="0"/>
+                <w:sz w:val="24"/>
+                <w:szCs w:val="24"/>
+                <w:lang w:val="en-US"/>
+                <w14:ligatures w14:val="none"/>
+              </w:rPr>
+              <w:t>Abbreviation,Leader Fname,Leader Lname,Founder year,Location, Contact info</w:t>
             </w:r>
           </w:p>
         </w:tc>
@@ -1720,10 +1884,11 @@
             <w:pPr>
               <w:spacing w:after="0" w:line="360" w:lineRule="auto"/>
               <w:rPr>
-                <w:rFonts w:ascii="Times New Roman" w:hAnsi="Times New Roman" w:cs="Times New Roman"/>
+                <w:rFonts w:hint="default" w:ascii="Times New Roman" w:hAnsi="Times New Roman" w:cs="Times New Roman"/>
                 <w:kern w:val="0"/>
                 <w:sz w:val="24"/>
                 <w:szCs w:val="24"/>
+                <w:lang w:val="en-US"/>
                 <w14:ligatures w14:val="none"/>
               </w:rPr>
             </w:pPr>
@@ -1737,32 +1902,249 @@
               </w:rPr>
               <w:t>Ballot</w:t>
             </w:r>
-          </w:p>
-        </w:tc>
-        <w:tc>
-          <w:tcPr>
-            <w:tcW w:w="4675" w:type="dxa"/>
-          </w:tcPr>
-          <w:p>
-            <w:pPr>
-              <w:spacing w:after="0" w:line="360" w:lineRule="auto"/>
-              <w:rPr>
-                <w:rFonts w:ascii="Times New Roman" w:hAnsi="Times New Roman" w:cs="Times New Roman"/>
+            <w:r>
+              <w:rPr>
+                <w:rFonts w:hint="default" w:ascii="Times New Roman" w:hAnsi="Times New Roman" w:cs="Times New Roman"/>
                 <w:kern w:val="0"/>
                 <w:sz w:val="24"/>
                 <w:szCs w:val="24"/>
-                <w14:ligatures w14:val="none"/>
-              </w:rPr>
-            </w:pPr>
-            <w:r>
-              <w:rPr>
-                <w:rFonts w:ascii="Times New Roman" w:hAnsi="Times New Roman" w:cs="Times New Roman"/>
+                <w:lang w:val="en-US"/>
+                <w14:ligatures w14:val="none"/>
+              </w:rPr>
+              <w:t xml:space="preserve"> Paper</w:t>
+            </w:r>
+          </w:p>
+        </w:tc>
+        <w:tc>
+          <w:tcPr>
+            <w:tcW w:w="4675" w:type="dxa"/>
+          </w:tcPr>
+          <w:p>
+            <w:pPr>
+              <w:spacing w:after="0" w:line="360" w:lineRule="auto"/>
+              <w:rPr>
+                <w:rFonts w:hint="default" w:ascii="Times New Roman" w:hAnsi="Times New Roman" w:cs="Times New Roman"/>
                 <w:kern w:val="0"/>
                 <w:sz w:val="24"/>
                 <w:szCs w:val="24"/>
-                <w14:ligatures w14:val="none"/>
-              </w:rPr>
-              <w:t>Ballot-ID, Ward-ID, Constituency-ID, Position-ID, Time-Stamp, Candidate-ID</w:t>
+                <w:lang w:val="en-US"/>
+                <w14:ligatures w14:val="none"/>
+              </w:rPr>
+            </w:pPr>
+            <w:r>
+              <w:rPr>
+                <w:rFonts w:ascii="Times New Roman" w:hAnsi="Times New Roman" w:cs="Times New Roman"/>
+                <w:kern w:val="0"/>
+                <w:sz w:val="24"/>
+                <w:szCs w:val="24"/>
+                <w14:ligatures w14:val="none"/>
+              </w:rPr>
+              <w:t>Ballot</w:t>
+            </w:r>
+            <w:r>
+              <w:rPr>
+                <w:rFonts w:hint="default" w:ascii="Times New Roman" w:hAnsi="Times New Roman" w:cs="Times New Roman"/>
+                <w:kern w:val="0"/>
+                <w:sz w:val="24"/>
+                <w:szCs w:val="24"/>
+                <w:lang w:val="en-US"/>
+                <w14:ligatures w14:val="none"/>
+              </w:rPr>
+              <w:t>_Paper</w:t>
+            </w:r>
+            <w:r>
+              <w:rPr>
+                <w:rFonts w:ascii="Times New Roman" w:hAnsi="Times New Roman" w:cs="Times New Roman"/>
+                <w:kern w:val="0"/>
+                <w:sz w:val="24"/>
+                <w:szCs w:val="24"/>
+                <w14:ligatures w14:val="none"/>
+              </w:rPr>
+              <w:t xml:space="preserve">-ID, Ward-ID, Constituency-ID, </w:t>
+            </w:r>
+            <w:r>
+              <w:rPr>
+                <w:rFonts w:hint="default" w:ascii="Times New Roman" w:hAnsi="Times New Roman" w:cs="Times New Roman"/>
+                <w:kern w:val="0"/>
+                <w:sz w:val="24"/>
+                <w:szCs w:val="24"/>
+                <w:lang w:val="en-US"/>
+                <w14:ligatures w14:val="none"/>
+              </w:rPr>
+              <w:t>Election_ID, Issue_date,</w:t>
+            </w:r>
+            <w:r>
+              <w:rPr>
+                <w:rFonts w:ascii="Times New Roman" w:hAnsi="Times New Roman" w:cs="Times New Roman"/>
+                <w:kern w:val="0"/>
+                <w:sz w:val="24"/>
+                <w:szCs w:val="24"/>
+                <w14:ligatures w14:val="none"/>
+              </w:rPr>
+              <w:t>Position-ID, Time-Stamp, Candidate-ID</w:t>
+            </w:r>
+            <w:r>
+              <w:rPr>
+                <w:rFonts w:hint="default" w:ascii="Times New Roman" w:hAnsi="Times New Roman" w:cs="Times New Roman"/>
+                <w:kern w:val="0"/>
+                <w:sz w:val="24"/>
+                <w:szCs w:val="24"/>
+                <w:lang w:val="en-US"/>
+                <w14:ligatures w14:val="none"/>
+              </w:rPr>
+              <w:t>,Time stamp</w:t>
+            </w:r>
+          </w:p>
+        </w:tc>
+      </w:tr>
+      <w:tr>
+        <w:tblPrEx>
+          <w:tblBorders>
+            <w:top w:val="single" w:color="auto" w:sz="4" w:space="0"/>
+            <w:left w:val="single" w:color="auto" w:sz="4" w:space="0"/>
+            <w:bottom w:val="single" w:color="auto" w:sz="4" w:space="0"/>
+            <w:right w:val="single" w:color="auto" w:sz="4" w:space="0"/>
+            <w:insideH w:val="single" w:color="auto" w:sz="4" w:space="0"/>
+            <w:insideV w:val="single" w:color="auto" w:sz="4" w:space="0"/>
+          </w:tblBorders>
+          <w:tblCellMar>
+            <w:top w:w="0" w:type="dxa"/>
+            <w:left w:w="108" w:type="dxa"/>
+            <w:bottom w:w="0" w:type="dxa"/>
+            <w:right w:w="108" w:type="dxa"/>
+          </w:tblCellMar>
+        </w:tblPrEx>
+        <w:trPr>
+          <w:trHeight w:val="737" w:hRule="atLeast"/>
+        </w:trPr>
+        <w:tc>
+          <w:tcPr>
+            <w:tcW w:w="4675" w:type="dxa"/>
+          </w:tcPr>
+          <w:p>
+            <w:pPr>
+              <w:spacing w:after="0" w:line="360" w:lineRule="auto"/>
+              <w:rPr>
+                <w:rFonts w:hint="default" w:ascii="Times New Roman" w:hAnsi="Times New Roman" w:cs="Times New Roman"/>
+                <w:kern w:val="0"/>
+                <w:sz w:val="24"/>
+                <w:szCs w:val="24"/>
+                <w:lang w:val="en-US"/>
+                <w14:ligatures w14:val="none"/>
+              </w:rPr>
+            </w:pPr>
+            <w:r>
+              <w:rPr>
+                <w:rFonts w:hint="default" w:ascii="Times New Roman" w:hAnsi="Times New Roman" w:cs="Times New Roman"/>
+                <w:kern w:val="0"/>
+                <w:sz w:val="24"/>
+                <w:szCs w:val="24"/>
+                <w:lang w:val="en-US"/>
+                <w14:ligatures w14:val="none"/>
+              </w:rPr>
+              <w:t>Ballot box</w:t>
+            </w:r>
+          </w:p>
+        </w:tc>
+        <w:tc>
+          <w:tcPr>
+            <w:tcW w:w="4675" w:type="dxa"/>
+          </w:tcPr>
+          <w:p>
+            <w:pPr>
+              <w:spacing w:after="0" w:line="360" w:lineRule="auto"/>
+              <w:rPr>
+                <w:rFonts w:hint="default" w:ascii="Times New Roman" w:hAnsi="Times New Roman" w:cs="Times New Roman"/>
+                <w:kern w:val="0"/>
+                <w:sz w:val="24"/>
+                <w:szCs w:val="24"/>
+                <w:lang w:val="en-US"/>
+                <w14:ligatures w14:val="none"/>
+              </w:rPr>
+            </w:pPr>
+            <w:r>
+              <w:rPr>
+                <w:rFonts w:ascii="Times New Roman" w:hAnsi="Times New Roman" w:cs="Times New Roman"/>
+                <w:kern w:val="0"/>
+                <w:sz w:val="24"/>
+                <w:szCs w:val="24"/>
+                <w14:ligatures w14:val="none"/>
+              </w:rPr>
+              <w:t>Ballot</w:t>
+            </w:r>
+            <w:r>
+              <w:rPr>
+                <w:rFonts w:hint="default" w:ascii="Times New Roman" w:hAnsi="Times New Roman" w:cs="Times New Roman"/>
+                <w:kern w:val="0"/>
+                <w:sz w:val="24"/>
+                <w:szCs w:val="24"/>
+                <w:lang w:val="en-US"/>
+                <w14:ligatures w14:val="none"/>
+              </w:rPr>
+              <w:t>_Box</w:t>
+            </w:r>
+            <w:r>
+              <w:rPr>
+                <w:rFonts w:ascii="Times New Roman" w:hAnsi="Times New Roman" w:cs="Times New Roman"/>
+                <w:kern w:val="0"/>
+                <w:sz w:val="24"/>
+                <w:szCs w:val="24"/>
+                <w14:ligatures w14:val="none"/>
+              </w:rPr>
+              <w:t xml:space="preserve">-ID, Ward-ID, Constituency-ID, </w:t>
+            </w:r>
+            <w:r>
+              <w:rPr>
+                <w:rFonts w:hint="default" w:ascii="Times New Roman" w:hAnsi="Times New Roman" w:cs="Times New Roman"/>
+                <w:kern w:val="0"/>
+                <w:sz w:val="24"/>
+                <w:szCs w:val="24"/>
+                <w:lang w:val="en-US"/>
+                <w14:ligatures w14:val="none"/>
+              </w:rPr>
+              <w:t xml:space="preserve">Election_ID, Issue_date, </w:t>
+            </w:r>
+            <w:r>
+              <w:rPr>
+                <w:rFonts w:ascii="Times New Roman" w:hAnsi="Times New Roman" w:cs="Times New Roman"/>
+                <w:kern w:val="0"/>
+                <w:sz w:val="24"/>
+                <w:szCs w:val="24"/>
+                <w14:ligatures w14:val="none"/>
+              </w:rPr>
+              <w:t>P</w:t>
+            </w:r>
+            <w:r>
+              <w:rPr>
+                <w:rFonts w:hint="default" w:ascii="Times New Roman" w:hAnsi="Times New Roman" w:cs="Times New Roman"/>
+                <w:kern w:val="0"/>
+                <w:sz w:val="24"/>
+                <w:szCs w:val="24"/>
+                <w:lang w:val="en-US"/>
+                <w14:ligatures w14:val="none"/>
+              </w:rPr>
+              <w:t>residing_Officer</w:t>
+            </w:r>
+            <w:r>
+              <w:rPr>
+                <w:rFonts w:ascii="Times New Roman" w:hAnsi="Times New Roman" w:cs="Times New Roman"/>
+                <w:kern w:val="0"/>
+                <w:sz w:val="24"/>
+                <w:szCs w:val="24"/>
+                <w14:ligatures w14:val="none"/>
+              </w:rPr>
+              <w:t xml:space="preserve">-ID, </w:t>
+            </w:r>
+            <w:r>
+              <w:rPr>
+                <w:rFonts w:hint="default" w:ascii="Times New Roman" w:hAnsi="Times New Roman" w:cs="Times New Roman"/>
+                <w:kern w:val="0"/>
+                <w:sz w:val="24"/>
+                <w:szCs w:val="24"/>
+                <w:lang w:val="en-US"/>
+                <w14:ligatures w14:val="none"/>
+              </w:rPr>
+              <w:t>Polling station_ID, Polling station_ID, Serial_no, Opened date,Total ballots</w:t>
             </w:r>
           </w:p>
         </w:tc>
@@ -2095,22 +2477,34 @@
             <w:pPr>
               <w:spacing w:after="0" w:line="360" w:lineRule="auto"/>
               <w:rPr>
-                <w:rFonts w:ascii="Times New Roman" w:hAnsi="Times New Roman" w:cs="Times New Roman"/>
-                <w:kern w:val="0"/>
-                <w:sz w:val="22"/>
-                <w:szCs w:val="22"/>
-                <w14:ligatures w14:val="none"/>
-              </w:rPr>
-            </w:pPr>
-            <w:r>
-              <w:rPr>
-                <w:rFonts w:ascii="Times New Roman" w:hAnsi="Times New Roman" w:cs="Times New Roman"/>
-                <w:kern w:val="0"/>
-                <w:sz w:val="22"/>
-                <w:szCs w:val="22"/>
-                <w14:ligatures w14:val="none"/>
-              </w:rPr>
-              <w:t>Polling Centre</w:t>
+                <w:rFonts w:hint="default" w:ascii="Times New Roman" w:hAnsi="Times New Roman" w:cs="Times New Roman"/>
+                <w:kern w:val="0"/>
+                <w:sz w:val="22"/>
+                <w:szCs w:val="22"/>
+                <w:lang w:val="en-US"/>
+                <w14:ligatures w14:val="none"/>
+              </w:rPr>
+            </w:pPr>
+            <w:r>
+              <w:rPr>
+                <w:rFonts w:ascii="Times New Roman" w:hAnsi="Times New Roman" w:cs="Times New Roman"/>
+                <w:kern w:val="0"/>
+                <w:sz w:val="22"/>
+                <w:szCs w:val="22"/>
+                <w14:ligatures w14:val="none"/>
+              </w:rPr>
+              <w:t xml:space="preserve">Polling </w:t>
+            </w:r>
+            <w:r>
+              <w:rPr>
+                <w:rFonts w:hint="default" w:ascii="Times New Roman" w:hAnsi="Times New Roman" w:cs="Times New Roman"/>
+                <w:kern w:val="0"/>
+                <w:sz w:val="22"/>
+                <w:szCs w:val="22"/>
+                <w:lang w:val="en-US"/>
+                <w14:ligatures w14:val="none"/>
+              </w:rPr>
+              <w:t>Station</w:t>
             </w:r>
           </w:p>
         </w:tc>
@@ -2131,10 +2525,21 @@
             </w:pPr>
             <w:r>
               <w:rPr>
-                <w:rFonts w:ascii="Times New Roman" w:hAnsi="Times New Roman" w:cs="Times New Roman"/>
+                <w:rFonts w:hint="default" w:ascii="Times New Roman" w:hAnsi="Times New Roman" w:cs="Times New Roman"/>
                 <w:kern w:val="0"/>
                 <w:sz w:val="24"/>
                 <w:szCs w:val="24"/>
+                <w:lang w:val="en-US"/>
+                <w14:ligatures w14:val="none"/>
+              </w:rPr>
+              <w:t xml:space="preserve">Polling Station_ID, </w:t>
+            </w:r>
+            <w:r>
+              <w:rPr>
+                <w:rFonts w:ascii="Times New Roman" w:hAnsi="Times New Roman" w:cs="Times New Roman"/>
+                <w:kern w:val="0"/>
+                <w:sz w:val="24"/>
+                <w:szCs w:val="24"/>
                 <w14:ligatures w14:val="none"/>
               </w:rPr>
               <w:t xml:space="preserve">Name, </w:t>
@@ -2147,7 +2552,481 @@
                 <w:szCs w:val="22"/>
                 <w14:ligatures w14:val="none"/>
               </w:rPr>
-              <w:t>Constituency-ID, Location, Number of stations, Centre-ID</w:t>
+              <w:t>Constituency-ID, Location, Number of stations</w:t>
+            </w:r>
+          </w:p>
+        </w:tc>
+      </w:tr>
+      <w:tr>
+        <w:tblPrEx>
+          <w:tblBorders>
+            <w:top w:val="single" w:color="auto" w:sz="4" w:space="0"/>
+            <w:left w:val="single" w:color="auto" w:sz="4" w:space="0"/>
+            <w:bottom w:val="single" w:color="auto" w:sz="4" w:space="0"/>
+            <w:right w:val="single" w:color="auto" w:sz="4" w:space="0"/>
+            <w:insideH w:val="single" w:color="auto" w:sz="4" w:space="0"/>
+            <w:insideV w:val="single" w:color="auto" w:sz="4" w:space="0"/>
+          </w:tblBorders>
+          <w:tblCellMar>
+            <w:top w:w="0" w:type="dxa"/>
+            <w:left w:w="108" w:type="dxa"/>
+            <w:bottom w:w="0" w:type="dxa"/>
+            <w:right w:w="108" w:type="dxa"/>
+          </w:tblCellMar>
+        </w:tblPrEx>
+        <w:trPr>
+          <w:trHeight w:val="710" w:hRule="atLeast"/>
+        </w:trPr>
+        <w:tc>
+          <w:tcPr>
+            <w:tcW w:w="4675" w:type="dxa"/>
+          </w:tcPr>
+          <w:p>
+            <w:pPr>
+              <w:spacing w:after="0" w:line="360" w:lineRule="auto"/>
+              <w:rPr>
+                <w:rFonts w:hint="default" w:ascii="Times New Roman" w:hAnsi="Times New Roman" w:cs="Times New Roman"/>
+                <w:kern w:val="0"/>
+                <w:sz w:val="22"/>
+                <w:szCs w:val="22"/>
+                <w:lang w:val="en-US"/>
+                <w14:ligatures w14:val="none"/>
+              </w:rPr>
+            </w:pPr>
+            <w:r>
+              <w:rPr>
+                <w:rFonts w:hint="default" w:ascii="Times New Roman" w:hAnsi="Times New Roman" w:cs="Times New Roman"/>
+                <w:kern w:val="0"/>
+                <w:sz w:val="22"/>
+                <w:szCs w:val="22"/>
+                <w:lang w:val="en-US"/>
+                <w14:ligatures w14:val="none"/>
+              </w:rPr>
+              <w:t>Winner</w:t>
+            </w:r>
+          </w:p>
+        </w:tc>
+        <w:tc>
+          <w:tcPr>
+            <w:tcW w:w="4675" w:type="dxa"/>
+          </w:tcPr>
+          <w:p>
+            <w:pPr>
+              <w:spacing w:after="0" w:line="360" w:lineRule="auto"/>
+              <w:rPr>
+                <w:rFonts w:hint="default" w:ascii="Times New Roman" w:hAnsi="Times New Roman" w:cs="Times New Roman"/>
+                <w:kern w:val="0"/>
+                <w:sz w:val="24"/>
+                <w:szCs w:val="24"/>
+                <w:lang w:val="en-US"/>
+                <w14:ligatures w14:val="none"/>
+              </w:rPr>
+            </w:pPr>
+            <w:r>
+              <w:rPr>
+                <w:rFonts w:hint="default" w:ascii="Times New Roman" w:hAnsi="Times New Roman" w:cs="Times New Roman"/>
+                <w:kern w:val="0"/>
+                <w:sz w:val="24"/>
+                <w:szCs w:val="24"/>
+                <w:lang w:val="en-US"/>
+                <w14:ligatures w14:val="none"/>
+              </w:rPr>
+              <w:t>Winner_ID, Constituency_ID, Candidate_ID, Ward_ID, Election_ID, Position_ID</w:t>
+            </w:r>
+          </w:p>
+        </w:tc>
+      </w:tr>
+      <w:tr>
+        <w:tblPrEx>
+          <w:tblBorders>
+            <w:top w:val="single" w:color="auto" w:sz="4" w:space="0"/>
+            <w:left w:val="single" w:color="auto" w:sz="4" w:space="0"/>
+            <w:bottom w:val="single" w:color="auto" w:sz="4" w:space="0"/>
+            <w:right w:val="single" w:color="auto" w:sz="4" w:space="0"/>
+            <w:insideH w:val="single" w:color="auto" w:sz="4" w:space="0"/>
+            <w:insideV w:val="single" w:color="auto" w:sz="4" w:space="0"/>
+          </w:tblBorders>
+          <w:tblCellMar>
+            <w:top w:w="0" w:type="dxa"/>
+            <w:left w:w="108" w:type="dxa"/>
+            <w:bottom w:w="0" w:type="dxa"/>
+            <w:right w:w="108" w:type="dxa"/>
+          </w:tblCellMar>
+        </w:tblPrEx>
+        <w:trPr>
+          <w:trHeight w:val="710" w:hRule="atLeast"/>
+        </w:trPr>
+        <w:tc>
+          <w:tcPr>
+            <w:tcW w:w="4675" w:type="dxa"/>
+          </w:tcPr>
+          <w:p>
+            <w:pPr>
+              <w:spacing w:after="0" w:line="360" w:lineRule="auto"/>
+              <w:rPr>
+                <w:rFonts w:hint="default" w:ascii="Times New Roman" w:hAnsi="Times New Roman" w:cs="Times New Roman"/>
+                <w:kern w:val="0"/>
+                <w:sz w:val="22"/>
+                <w:szCs w:val="22"/>
+                <w:lang w:val="en-US"/>
+                <w14:ligatures w14:val="none"/>
+              </w:rPr>
+            </w:pPr>
+            <w:r>
+              <w:rPr>
+                <w:rFonts w:hint="default" w:ascii="Times New Roman" w:hAnsi="Times New Roman" w:cs="Times New Roman"/>
+                <w:kern w:val="0"/>
+                <w:sz w:val="22"/>
+                <w:szCs w:val="22"/>
+                <w:lang w:val="en-US"/>
+                <w14:ligatures w14:val="none"/>
+              </w:rPr>
+              <w:t>Registration</w:t>
+            </w:r>
+          </w:p>
+        </w:tc>
+        <w:tc>
+          <w:tcPr>
+            <w:tcW w:w="4675" w:type="dxa"/>
+          </w:tcPr>
+          <w:p>
+            <w:pPr>
+              <w:spacing w:after="0" w:line="360" w:lineRule="auto"/>
+              <w:rPr>
+                <w:rFonts w:hint="default" w:ascii="Times New Roman" w:hAnsi="Times New Roman" w:cs="Times New Roman"/>
+                <w:kern w:val="0"/>
+                <w:sz w:val="24"/>
+                <w:szCs w:val="24"/>
+                <w:lang w:val="en-US"/>
+                <w14:ligatures w14:val="none"/>
+              </w:rPr>
+            </w:pPr>
+            <w:r>
+              <w:rPr>
+                <w:rFonts w:hint="default" w:ascii="Times New Roman" w:hAnsi="Times New Roman" w:cs="Times New Roman"/>
+                <w:kern w:val="0"/>
+                <w:sz w:val="24"/>
+                <w:szCs w:val="24"/>
+                <w:lang w:val="en-US"/>
+                <w14:ligatures w14:val="none"/>
+              </w:rPr>
+              <w:t>Regstration_ID, Person_ID, Regration date, Constituency_ID, Ward_ID,Status</w:t>
+            </w:r>
+          </w:p>
+        </w:tc>
+      </w:tr>
+      <w:tr>
+        <w:tblPrEx>
+          <w:tblBorders>
+            <w:top w:val="single" w:color="auto" w:sz="4" w:space="0"/>
+            <w:left w:val="single" w:color="auto" w:sz="4" w:space="0"/>
+            <w:bottom w:val="single" w:color="auto" w:sz="4" w:space="0"/>
+            <w:right w:val="single" w:color="auto" w:sz="4" w:space="0"/>
+            <w:insideH w:val="single" w:color="auto" w:sz="4" w:space="0"/>
+            <w:insideV w:val="single" w:color="auto" w:sz="4" w:space="0"/>
+          </w:tblBorders>
+          <w:tblCellMar>
+            <w:top w:w="0" w:type="dxa"/>
+            <w:left w:w="108" w:type="dxa"/>
+            <w:bottom w:w="0" w:type="dxa"/>
+            <w:right w:w="108" w:type="dxa"/>
+          </w:tblCellMar>
+        </w:tblPrEx>
+        <w:trPr>
+          <w:trHeight w:val="710" w:hRule="atLeast"/>
+        </w:trPr>
+        <w:tc>
+          <w:tcPr>
+            <w:tcW w:w="4675" w:type="dxa"/>
+          </w:tcPr>
+          <w:p>
+            <w:pPr>
+              <w:spacing w:after="0" w:line="360" w:lineRule="auto"/>
+              <w:rPr>
+                <w:rFonts w:hint="default" w:ascii="Times New Roman" w:hAnsi="Times New Roman" w:cs="Times New Roman"/>
+                <w:kern w:val="0"/>
+                <w:sz w:val="22"/>
+                <w:szCs w:val="22"/>
+                <w:lang w:val="en-US"/>
+                <w14:ligatures w14:val="none"/>
+              </w:rPr>
+            </w:pPr>
+            <w:r>
+              <w:rPr>
+                <w:rFonts w:hint="default" w:ascii="Times New Roman" w:hAnsi="Times New Roman" w:cs="Times New Roman"/>
+                <w:kern w:val="0"/>
+                <w:sz w:val="22"/>
+                <w:szCs w:val="22"/>
+                <w:lang w:val="en-US"/>
+                <w14:ligatures w14:val="none"/>
+              </w:rPr>
+              <w:t>Member of MEC</w:t>
+            </w:r>
+          </w:p>
+        </w:tc>
+        <w:tc>
+          <w:tcPr>
+            <w:tcW w:w="4675" w:type="dxa"/>
+          </w:tcPr>
+          <w:p>
+            <w:pPr>
+              <w:spacing w:after="0" w:line="360" w:lineRule="auto"/>
+              <w:rPr>
+                <w:rFonts w:hint="default" w:ascii="Times New Roman" w:hAnsi="Times New Roman" w:cs="Times New Roman"/>
+                <w:kern w:val="0"/>
+                <w:sz w:val="24"/>
+                <w:szCs w:val="24"/>
+                <w:lang w:val="en-US"/>
+                <w14:ligatures w14:val="none"/>
+              </w:rPr>
+            </w:pPr>
+            <w:r>
+              <w:rPr>
+                <w:rFonts w:hint="default" w:ascii="Times New Roman" w:hAnsi="Times New Roman" w:cs="Times New Roman"/>
+                <w:kern w:val="0"/>
+                <w:sz w:val="24"/>
+                <w:szCs w:val="24"/>
+                <w:lang w:val="en-US"/>
+                <w14:ligatures w14:val="none"/>
+              </w:rPr>
+              <w:t>Member_ID, Person_ID, First Name, Last name, Appointment date, Position, Contact information</w:t>
+            </w:r>
+          </w:p>
+        </w:tc>
+      </w:tr>
+      <w:tr>
+        <w:tblPrEx>
+          <w:tblBorders>
+            <w:top w:val="single" w:color="auto" w:sz="4" w:space="0"/>
+            <w:left w:val="single" w:color="auto" w:sz="4" w:space="0"/>
+            <w:bottom w:val="single" w:color="auto" w:sz="4" w:space="0"/>
+            <w:right w:val="single" w:color="auto" w:sz="4" w:space="0"/>
+            <w:insideH w:val="single" w:color="auto" w:sz="4" w:space="0"/>
+            <w:insideV w:val="single" w:color="auto" w:sz="4" w:space="0"/>
+          </w:tblBorders>
+          <w:tblCellMar>
+            <w:top w:w="0" w:type="dxa"/>
+            <w:left w:w="108" w:type="dxa"/>
+            <w:bottom w:w="0" w:type="dxa"/>
+            <w:right w:w="108" w:type="dxa"/>
+          </w:tblCellMar>
+        </w:tblPrEx>
+        <w:trPr>
+          <w:trHeight w:val="710" w:hRule="atLeast"/>
+        </w:trPr>
+        <w:tc>
+          <w:tcPr>
+            <w:tcW w:w="4675" w:type="dxa"/>
+          </w:tcPr>
+          <w:p>
+            <w:pPr>
+              <w:spacing w:after="0" w:line="360" w:lineRule="auto"/>
+              <w:rPr>
+                <w:rFonts w:hint="default" w:ascii="Times New Roman" w:hAnsi="Times New Roman" w:cs="Times New Roman"/>
+                <w:kern w:val="0"/>
+                <w:sz w:val="22"/>
+                <w:szCs w:val="22"/>
+                <w:lang w:val="en-US"/>
+                <w14:ligatures w14:val="none"/>
+              </w:rPr>
+            </w:pPr>
+            <w:r>
+              <w:rPr>
+                <w:rFonts w:hint="default" w:ascii="Times New Roman" w:hAnsi="Times New Roman" w:cs="Times New Roman"/>
+                <w:kern w:val="0"/>
+                <w:sz w:val="22"/>
+                <w:szCs w:val="22"/>
+                <w:lang w:val="en-US"/>
+                <w14:ligatures w14:val="none"/>
+              </w:rPr>
+              <w:t>Monitor</w:t>
+            </w:r>
+          </w:p>
+        </w:tc>
+        <w:tc>
+          <w:tcPr>
+            <w:tcW w:w="4675" w:type="dxa"/>
+          </w:tcPr>
+          <w:p>
+            <w:pPr>
+              <w:spacing w:after="0" w:line="360" w:lineRule="auto"/>
+              <w:rPr>
+                <w:rFonts w:hint="default" w:ascii="Times New Roman" w:hAnsi="Times New Roman" w:cs="Times New Roman"/>
+                <w:kern w:val="0"/>
+                <w:sz w:val="24"/>
+                <w:szCs w:val="24"/>
+                <w:lang w:val="en-US"/>
+                <w14:ligatures w14:val="none"/>
+              </w:rPr>
+            </w:pPr>
+            <w:r>
+              <w:rPr>
+                <w:rFonts w:hint="default" w:ascii="Times New Roman" w:hAnsi="Times New Roman" w:cs="Times New Roman"/>
+                <w:kern w:val="0"/>
+                <w:sz w:val="24"/>
+                <w:szCs w:val="24"/>
+                <w:lang w:val="en-US"/>
+                <w14:ligatures w14:val="none"/>
+              </w:rPr>
+              <w:t>Monitor_ID, Person_ID, Nationality, Role, Assigned area, Nationality, Contact information</w:t>
+            </w:r>
+          </w:p>
+        </w:tc>
+      </w:tr>
+      <w:tr>
+        <w:tblPrEx>
+          <w:tblBorders>
+            <w:top w:val="single" w:color="auto" w:sz="4" w:space="0"/>
+            <w:left w:val="single" w:color="auto" w:sz="4" w:space="0"/>
+            <w:bottom w:val="single" w:color="auto" w:sz="4" w:space="0"/>
+            <w:right w:val="single" w:color="auto" w:sz="4" w:space="0"/>
+            <w:insideH w:val="single" w:color="auto" w:sz="4" w:space="0"/>
+            <w:insideV w:val="single" w:color="auto" w:sz="4" w:space="0"/>
+          </w:tblBorders>
+          <w:tblCellMar>
+            <w:top w:w="0" w:type="dxa"/>
+            <w:left w:w="108" w:type="dxa"/>
+            <w:bottom w:w="0" w:type="dxa"/>
+            <w:right w:w="108" w:type="dxa"/>
+          </w:tblCellMar>
+        </w:tblPrEx>
+        <w:trPr>
+          <w:trHeight w:val="710" w:hRule="atLeast"/>
+        </w:trPr>
+        <w:tc>
+          <w:tcPr>
+            <w:tcW w:w="4675" w:type="dxa"/>
+          </w:tcPr>
+          <w:p>
+            <w:pPr>
+              <w:spacing w:after="0" w:line="360" w:lineRule="auto"/>
+              <w:rPr>
+                <w:rFonts w:hint="default" w:ascii="Times New Roman" w:hAnsi="Times New Roman" w:cs="Times New Roman"/>
+                <w:kern w:val="0"/>
+                <w:sz w:val="22"/>
+                <w:szCs w:val="22"/>
+                <w:lang w:val="en-US"/>
+                <w14:ligatures w14:val="none"/>
+              </w:rPr>
+            </w:pPr>
+            <w:r>
+              <w:rPr>
+                <w:rFonts w:hint="default" w:ascii="Times New Roman" w:hAnsi="Times New Roman" w:cs="Times New Roman"/>
+                <w:kern w:val="0"/>
+                <w:sz w:val="22"/>
+                <w:szCs w:val="22"/>
+                <w:lang w:val="en-US"/>
+                <w14:ligatures w14:val="none"/>
+              </w:rPr>
+              <w:t>Presiding Officer</w:t>
+            </w:r>
+          </w:p>
+        </w:tc>
+        <w:tc>
+          <w:tcPr>
+            <w:tcW w:w="4675" w:type="dxa"/>
+          </w:tcPr>
+          <w:p>
+            <w:pPr>
+              <w:spacing w:after="0" w:line="360" w:lineRule="auto"/>
+              <w:rPr>
+                <w:rFonts w:hint="default" w:ascii="Times New Roman" w:hAnsi="Times New Roman" w:cs="Times New Roman"/>
+                <w:kern w:val="0"/>
+                <w:sz w:val="24"/>
+                <w:szCs w:val="24"/>
+                <w:lang w:val="en-US"/>
+                <w14:ligatures w14:val="none"/>
+              </w:rPr>
+            </w:pPr>
+            <w:r>
+              <w:rPr>
+                <w:rFonts w:hint="default" w:ascii="Times New Roman" w:hAnsi="Times New Roman" w:cs="Times New Roman"/>
+                <w:kern w:val="0"/>
+                <w:sz w:val="24"/>
+                <w:szCs w:val="24"/>
+                <w:lang w:val="en-US"/>
+                <w14:ligatures w14:val="none"/>
+              </w:rPr>
+              <w:t>Officer_ID, Person_ID, Polling station_ID, FName, Lname, Status, Contact information</w:t>
+            </w:r>
+          </w:p>
+        </w:tc>
+      </w:tr>
+      <w:tr>
+        <w:tblPrEx>
+          <w:tblBorders>
+            <w:top w:val="single" w:color="auto" w:sz="4" w:space="0"/>
+            <w:left w:val="single" w:color="auto" w:sz="4" w:space="0"/>
+            <w:bottom w:val="single" w:color="auto" w:sz="4" w:space="0"/>
+            <w:right w:val="single" w:color="auto" w:sz="4" w:space="0"/>
+            <w:insideH w:val="single" w:color="auto" w:sz="4" w:space="0"/>
+            <w:insideV w:val="single" w:color="auto" w:sz="4" w:space="0"/>
+          </w:tblBorders>
+          <w:tblCellMar>
+            <w:top w:w="0" w:type="dxa"/>
+            <w:left w:w="108" w:type="dxa"/>
+            <w:bottom w:w="0" w:type="dxa"/>
+            <w:right w:w="108" w:type="dxa"/>
+          </w:tblCellMar>
+        </w:tblPrEx>
+        <w:trPr>
+          <w:trHeight w:val="710" w:hRule="atLeast"/>
+        </w:trPr>
+        <w:tc>
+          <w:tcPr>
+            <w:tcW w:w="4675" w:type="dxa"/>
+          </w:tcPr>
+          <w:p>
+            <w:pPr>
+              <w:spacing w:after="0" w:line="360" w:lineRule="auto"/>
+              <w:rPr>
+                <w:rFonts w:hint="default" w:ascii="Times New Roman" w:hAnsi="Times New Roman" w:cs="Times New Roman"/>
+                <w:kern w:val="0"/>
+                <w:sz w:val="22"/>
+                <w:szCs w:val="22"/>
+                <w:lang w:val="en-US"/>
+                <w14:ligatures w14:val="none"/>
+              </w:rPr>
+            </w:pPr>
+            <w:r>
+              <w:rPr>
+                <w:rFonts w:hint="default" w:ascii="Times New Roman" w:hAnsi="Times New Roman" w:cs="Times New Roman"/>
+                <w:kern w:val="0"/>
+                <w:sz w:val="22"/>
+                <w:szCs w:val="22"/>
+                <w:lang w:val="en-US"/>
+                <w14:ligatures w14:val="none"/>
+              </w:rPr>
+              <w:t>Election</w:t>
+            </w:r>
+          </w:p>
+        </w:tc>
+        <w:tc>
+          <w:tcPr>
+            <w:tcW w:w="4675" w:type="dxa"/>
+          </w:tcPr>
+          <w:p>
+            <w:pPr>
+              <w:spacing w:after="0" w:line="360" w:lineRule="auto"/>
+              <w:rPr>
+                <w:rFonts w:hint="default" w:ascii="Times New Roman" w:hAnsi="Times New Roman" w:cs="Times New Roman"/>
+                <w:kern w:val="0"/>
+                <w:sz w:val="24"/>
+                <w:szCs w:val="24"/>
+                <w:lang w:val="en-US"/>
+                <w14:ligatures w14:val="none"/>
+              </w:rPr>
+            </w:pPr>
+            <w:r>
+              <w:rPr>
+                <w:rFonts w:hint="default" w:ascii="Times New Roman" w:hAnsi="Times New Roman" w:cs="Times New Roman"/>
+                <w:kern w:val="0"/>
+                <w:sz w:val="24"/>
+                <w:szCs w:val="24"/>
+                <w:lang w:val="en-US"/>
+                <w14:ligatures w14:val="none"/>
+              </w:rPr>
+              <w:t>Election_ID, Election type, Name, Date, Start time, End time, Status, Level, Total registered voters, Total votes cast, Voter percentage, Organized by, Managed by, Declaration date</w:t>
             </w:r>
           </w:p>
         </w:tc>
@@ -2187,6 +3066,10 @@
     <w:p>
       <w:pPr>
         <w:pStyle w:val="32"/>
+        <w:numPr>
+          <w:numId w:val="0"/>
+        </w:numPr>
+        <w:ind w:left="360" w:leftChars="0"/>
         <w:jc w:val="both"/>
         <w:rPr>
           <w:rFonts w:ascii="Times New Roman" w:hAnsi="Times New Roman" w:cs="Times New Roman"/>
@@ -2199,18 +3082,25 @@
       <w:pPr>
         <w:pStyle w:val="32"/>
         <w:numPr>
-          <w:ilvl w:val="1"/>
+          <w:ilvl w:val="0"/>
           <w:numId w:val="3"/>
         </w:numPr>
-        <w:rPr>
-          <w:rFonts w:ascii="Times New Roman" w:hAnsi="Times New Roman" w:cs="Times New Roman"/>
+        <w:ind w:left="420" w:leftChars="0" w:hanging="420" w:firstLineChars="0"/>
+        <w:jc w:val="both"/>
+        <w:rPr>
+          <w:rFonts w:ascii="Times New Roman" w:hAnsi="Times New Roman" w:cs="Times New Roman"/>
+          <w:b w:val="0"/>
+          <w:bCs w:val="0"/>
         </w:rPr>
       </w:pPr>
       <w:r>
         <w:rPr>
-          <w:rFonts w:ascii="Times New Roman" w:hAnsi="Times New Roman" w:cs="Times New Roman"/>
-        </w:rPr>
-        <w:t>A candidate participates in an election</w:t>
+          <w:rFonts w:hint="default" w:ascii="Times New Roman" w:hAnsi="Times New Roman" w:cs="Times New Roman"/>
+          <w:b w:val="0"/>
+          <w:bCs w:val="0"/>
+          <w:lang w:val="en-US"/>
+        </w:rPr>
+        <w:t>Person can be a voter or candidate or both</w:t>
       </w:r>
     </w:p>
     <w:p>
@@ -2218,17 +3108,24 @@
         <w:pStyle w:val="32"/>
         <w:numPr>
           <w:ilvl w:val="0"/>
-          <w:numId w:val="4"/>
+          <w:numId w:val="3"/>
         </w:numPr>
-        <w:rPr>
-          <w:rFonts w:ascii="Times New Roman" w:hAnsi="Times New Roman" w:cs="Times New Roman"/>
+        <w:ind w:left="420" w:leftChars="0" w:hanging="420" w:firstLineChars="0"/>
+        <w:jc w:val="both"/>
+        <w:rPr>
+          <w:rFonts w:ascii="Times New Roman" w:hAnsi="Times New Roman" w:cs="Times New Roman"/>
+          <w:b w:val="0"/>
+          <w:bCs w:val="0"/>
         </w:rPr>
       </w:pPr>
       <w:r>
         <w:rPr>
-          <w:rFonts w:ascii="Times New Roman" w:hAnsi="Times New Roman" w:cs="Times New Roman"/>
-        </w:rPr>
-        <w:t>One voter can choose to cast one or many votes</w:t>
+          <w:rFonts w:hint="default" w:ascii="Times New Roman" w:hAnsi="Times New Roman" w:cs="Times New Roman"/>
+          <w:b w:val="0"/>
+          <w:bCs w:val="0"/>
+          <w:lang w:val="en-US"/>
+        </w:rPr>
+        <w:t>Avoter can cast multiple Votes</w:t>
       </w:r>
     </w:p>
     <w:p>
@@ -2236,17 +3133,24 @@
         <w:pStyle w:val="32"/>
         <w:numPr>
           <w:ilvl w:val="0"/>
-          <w:numId w:val="4"/>
+          <w:numId w:val="3"/>
         </w:numPr>
-        <w:rPr>
-          <w:rFonts w:ascii="Times New Roman" w:hAnsi="Times New Roman" w:cs="Times New Roman"/>
+        <w:ind w:left="420" w:leftChars="0" w:hanging="420" w:firstLineChars="0"/>
+        <w:jc w:val="both"/>
+        <w:rPr>
+          <w:rFonts w:ascii="Times New Roman" w:hAnsi="Times New Roman" w:cs="Times New Roman"/>
+          <w:b w:val="0"/>
+          <w:bCs w:val="0"/>
         </w:rPr>
       </w:pPr>
       <w:r>
         <w:rPr>
-          <w:rFonts w:ascii="Times New Roman" w:hAnsi="Times New Roman" w:cs="Times New Roman"/>
-        </w:rPr>
-        <w:t>A candidate belongs to one political party</w:t>
+          <w:rFonts w:hint="default" w:ascii="Times New Roman" w:hAnsi="Times New Roman" w:cs="Times New Roman"/>
+          <w:b w:val="0"/>
+          <w:bCs w:val="0"/>
+          <w:lang w:val="en-US"/>
+        </w:rPr>
+        <w:t>A candidate can receive many votes</w:t>
       </w:r>
     </w:p>
     <w:p>
@@ -2254,17 +3158,24 @@
         <w:pStyle w:val="32"/>
         <w:numPr>
           <w:ilvl w:val="0"/>
-          <w:numId w:val="4"/>
+          <w:numId w:val="3"/>
         </w:numPr>
-        <w:rPr>
-          <w:rFonts w:ascii="Times New Roman" w:hAnsi="Times New Roman" w:cs="Times New Roman"/>
+        <w:ind w:left="420" w:leftChars="0" w:hanging="420" w:firstLineChars="0"/>
+        <w:jc w:val="both"/>
+        <w:rPr>
+          <w:rFonts w:ascii="Times New Roman" w:hAnsi="Times New Roman" w:cs="Times New Roman"/>
+          <w:b w:val="0"/>
+          <w:bCs w:val="0"/>
         </w:rPr>
       </w:pPr>
       <w:r>
         <w:rPr>
-          <w:rFonts w:ascii="Times New Roman" w:hAnsi="Times New Roman" w:cs="Times New Roman"/>
-        </w:rPr>
-        <w:t>A ward belongs to a constituency</w:t>
+          <w:rFonts w:hint="default" w:ascii="Times New Roman" w:hAnsi="Times New Roman" w:cs="Times New Roman"/>
+          <w:b w:val="0"/>
+          <w:bCs w:val="0"/>
+          <w:lang w:val="en-US"/>
+        </w:rPr>
+        <w:t>A candidate belongs to one party</w:t>
       </w:r>
     </w:p>
     <w:p>
@@ -2272,17 +3183,24 @@
         <w:pStyle w:val="32"/>
         <w:numPr>
           <w:ilvl w:val="0"/>
-          <w:numId w:val="4"/>
+          <w:numId w:val="3"/>
         </w:numPr>
-        <w:rPr>
-          <w:rFonts w:ascii="Times New Roman" w:hAnsi="Times New Roman" w:cs="Times New Roman"/>
+        <w:ind w:left="420" w:leftChars="0" w:hanging="420" w:firstLineChars="0"/>
+        <w:jc w:val="both"/>
+        <w:rPr>
+          <w:rFonts w:ascii="Times New Roman" w:hAnsi="Times New Roman" w:cs="Times New Roman"/>
+          <w:b w:val="0"/>
+          <w:bCs w:val="0"/>
         </w:rPr>
       </w:pPr>
       <w:r>
         <w:rPr>
-          <w:rFonts w:ascii="Times New Roman" w:hAnsi="Times New Roman" w:cs="Times New Roman"/>
-        </w:rPr>
-        <w:t>A candidate competes in a constituency.</w:t>
+          <w:rFonts w:hint="default" w:ascii="Times New Roman" w:hAnsi="Times New Roman" w:cs="Times New Roman"/>
+          <w:b w:val="0"/>
+          <w:bCs w:val="0"/>
+          <w:lang w:val="en-US"/>
+        </w:rPr>
+        <w:t>A  candidate runs for one position</w:t>
       </w:r>
     </w:p>
     <w:p>
@@ -2290,17 +3208,24 @@
         <w:pStyle w:val="32"/>
         <w:numPr>
           <w:ilvl w:val="0"/>
-          <w:numId w:val="4"/>
+          <w:numId w:val="3"/>
         </w:numPr>
-        <w:rPr>
-          <w:rFonts w:ascii="Times New Roman" w:hAnsi="Times New Roman" w:cs="Times New Roman"/>
+        <w:ind w:left="420" w:leftChars="0" w:hanging="420" w:firstLineChars="0"/>
+        <w:jc w:val="both"/>
+        <w:rPr>
+          <w:rFonts w:ascii="Times New Roman" w:hAnsi="Times New Roman" w:cs="Times New Roman"/>
+          <w:b w:val="0"/>
+          <w:bCs w:val="0"/>
         </w:rPr>
       </w:pPr>
       <w:r>
         <w:rPr>
-          <w:rFonts w:ascii="Times New Roman" w:hAnsi="Times New Roman" w:cs="Times New Roman"/>
-        </w:rPr>
-        <w:t>A constituency is in a districts</w:t>
+          <w:rFonts w:hint="default" w:ascii="Times New Roman" w:hAnsi="Times New Roman" w:cs="Times New Roman"/>
+          <w:b w:val="0"/>
+          <w:bCs w:val="0"/>
+          <w:lang w:val="en-US"/>
+        </w:rPr>
+        <w:t>A candidate contests in a ward or constituency</w:t>
       </w:r>
     </w:p>
     <w:p>
@@ -2308,17 +3233,24 @@
         <w:pStyle w:val="32"/>
         <w:numPr>
           <w:ilvl w:val="0"/>
-          <w:numId w:val="4"/>
+          <w:numId w:val="3"/>
         </w:numPr>
-        <w:rPr>
-          <w:rFonts w:ascii="Times New Roman" w:hAnsi="Times New Roman" w:cs="Times New Roman"/>
+        <w:ind w:left="420" w:leftChars="0" w:hanging="420" w:firstLineChars="0"/>
+        <w:jc w:val="both"/>
+        <w:rPr>
+          <w:rFonts w:ascii="Times New Roman" w:hAnsi="Times New Roman" w:cs="Times New Roman"/>
+          <w:b w:val="0"/>
+          <w:bCs w:val="0"/>
         </w:rPr>
       </w:pPr>
       <w:r>
         <w:rPr>
-          <w:rFonts w:ascii="Times New Roman" w:hAnsi="Times New Roman" w:cs="Times New Roman"/>
-        </w:rPr>
-        <w:t>A voter lives in one ward and one ward has many voters</w:t>
+          <w:rFonts w:hint="default" w:ascii="Times New Roman" w:hAnsi="Times New Roman" w:cs="Times New Roman"/>
+          <w:b w:val="0"/>
+          <w:bCs w:val="0"/>
+          <w:lang w:val="en-US"/>
+        </w:rPr>
+        <w:t>Each ballot paper is linked to one candidate for specific position in a ward or constituency</w:t>
       </w:r>
     </w:p>
     <w:p>
@@ -2326,39 +3258,255 @@
         <w:pStyle w:val="32"/>
         <w:numPr>
           <w:ilvl w:val="0"/>
-          <w:numId w:val="4"/>
+          <w:numId w:val="3"/>
         </w:numPr>
-        <w:rPr>
-          <w:rFonts w:ascii="Times New Roman" w:hAnsi="Times New Roman" w:cs="Times New Roman"/>
+        <w:ind w:left="420" w:leftChars="0" w:hanging="420" w:firstLineChars="0"/>
+        <w:jc w:val="both"/>
+        <w:rPr>
+          <w:rFonts w:ascii="Times New Roman" w:hAnsi="Times New Roman" w:cs="Times New Roman"/>
+          <w:b w:val="0"/>
+          <w:bCs w:val="0"/>
         </w:rPr>
       </w:pPr>
       <w:r>
         <w:rPr>
-          <w:rFonts w:ascii="Times New Roman" w:hAnsi="Times New Roman" w:cs="Times New Roman"/>
-        </w:rPr>
-        <w:t>A position is linked to an election type</w:t>
+          <w:rFonts w:hint="default" w:ascii="Times New Roman" w:hAnsi="Times New Roman" w:cs="Times New Roman"/>
+          <w:b w:val="0"/>
+          <w:bCs w:val="0"/>
+          <w:lang w:val="en-US"/>
+        </w:rPr>
+        <w:t>Each ballot box contains multiple ballot papers</w:t>
       </w:r>
     </w:p>
     <w:p>
       <w:pPr>
+        <w:pStyle w:val="32"/>
         <w:numPr>
           <w:ilvl w:val="0"/>
-          <w:numId w:val="4"/>
+          <w:numId w:val="3"/>
         </w:numPr>
-        <w:rPr>
-          <w:rFonts w:ascii="Times New Roman" w:hAnsi="Times New Roman" w:cs="Times New Roman"/>
+        <w:ind w:left="420" w:leftChars="0" w:hanging="420" w:firstLineChars="0"/>
+        <w:jc w:val="both"/>
+        <w:rPr>
+          <w:rFonts w:ascii="Times New Roman" w:hAnsi="Times New Roman" w:cs="Times New Roman"/>
+          <w:b w:val="0"/>
+          <w:bCs w:val="0"/>
         </w:rPr>
       </w:pPr>
       <w:r>
         <w:rPr>
-          <w:rFonts w:ascii="Times New Roman" w:hAnsi="Times New Roman" w:cs="Times New Roman"/>
-        </w:rPr>
-        <w:t>Every vote belongs to an election type</w:t>
+          <w:rFonts w:hint="default" w:ascii="Times New Roman" w:hAnsi="Times New Roman" w:cs="Times New Roman"/>
+          <w:b w:val="0"/>
+          <w:bCs w:val="0"/>
+          <w:lang w:val="en-US"/>
+        </w:rPr>
+        <w:t>Each ballot box is assigned to one polling station and presiding officer</w:t>
       </w:r>
     </w:p>
     <w:p>
       <w:pPr>
         <w:pStyle w:val="32"/>
+        <w:numPr>
+          <w:ilvl w:val="0"/>
+          <w:numId w:val="3"/>
+        </w:numPr>
+        <w:ind w:left="420" w:leftChars="0" w:hanging="420" w:firstLineChars="0"/>
+        <w:jc w:val="both"/>
+        <w:rPr>
+          <w:rFonts w:ascii="Times New Roman" w:hAnsi="Times New Roman" w:cs="Times New Roman"/>
+          <w:b w:val="0"/>
+          <w:bCs w:val="0"/>
+        </w:rPr>
+      </w:pPr>
+      <w:r>
+        <w:rPr>
+          <w:rFonts w:hint="default" w:ascii="Times New Roman" w:hAnsi="Times New Roman" w:cs="Times New Roman"/>
+          <w:b w:val="0"/>
+          <w:bCs w:val="0"/>
+          <w:lang w:val="en-US"/>
+        </w:rPr>
+        <w:t>District contains constituencies and constituency contains wards</w:t>
+      </w:r>
+    </w:p>
+    <w:p>
+      <w:pPr>
+        <w:pStyle w:val="32"/>
+        <w:numPr>
+          <w:ilvl w:val="0"/>
+          <w:numId w:val="3"/>
+        </w:numPr>
+        <w:ind w:left="420" w:leftChars="0" w:hanging="420" w:firstLineChars="0"/>
+        <w:jc w:val="both"/>
+        <w:rPr>
+          <w:rFonts w:ascii="Times New Roman" w:hAnsi="Times New Roman" w:cs="Times New Roman"/>
+          <w:b w:val="0"/>
+          <w:bCs w:val="0"/>
+        </w:rPr>
+      </w:pPr>
+      <w:r>
+        <w:rPr>
+          <w:rFonts w:hint="default" w:ascii="Times New Roman" w:hAnsi="Times New Roman" w:cs="Times New Roman"/>
+          <w:b w:val="0"/>
+          <w:bCs w:val="0"/>
+          <w:lang w:val="en-US"/>
+        </w:rPr>
+        <w:t>Each polling station is in one constituency</w:t>
+      </w:r>
+    </w:p>
+    <w:p>
+      <w:pPr>
+        <w:pStyle w:val="32"/>
+        <w:numPr>
+          <w:ilvl w:val="0"/>
+          <w:numId w:val="3"/>
+        </w:numPr>
+        <w:ind w:left="420" w:leftChars="0" w:hanging="420" w:firstLineChars="0"/>
+        <w:jc w:val="both"/>
+        <w:rPr>
+          <w:rFonts w:ascii="Times New Roman" w:hAnsi="Times New Roman" w:cs="Times New Roman"/>
+          <w:b w:val="0"/>
+          <w:bCs w:val="0"/>
+        </w:rPr>
+      </w:pPr>
+      <w:r>
+        <w:rPr>
+          <w:rFonts w:hint="default" w:ascii="Times New Roman" w:hAnsi="Times New Roman" w:cs="Times New Roman"/>
+          <w:b w:val="0"/>
+          <w:bCs w:val="0"/>
+          <w:lang w:val="en-US"/>
+        </w:rPr>
+        <w:t>Winner stores the winning candidate</w:t>
+      </w:r>
+    </w:p>
+    <w:p>
+      <w:pPr>
+        <w:pStyle w:val="32"/>
+        <w:numPr>
+          <w:ilvl w:val="0"/>
+          <w:numId w:val="3"/>
+        </w:numPr>
+        <w:ind w:left="420" w:leftChars="0" w:hanging="420" w:firstLineChars="0"/>
+        <w:jc w:val="both"/>
+        <w:rPr>
+          <w:rFonts w:ascii="Times New Roman" w:hAnsi="Times New Roman" w:cs="Times New Roman"/>
+          <w:b w:val="0"/>
+          <w:bCs w:val="0"/>
+        </w:rPr>
+      </w:pPr>
+      <w:r>
+        <w:rPr>
+          <w:rFonts w:hint="default" w:ascii="Times New Roman" w:hAnsi="Times New Roman" w:cs="Times New Roman"/>
+          <w:b w:val="0"/>
+          <w:bCs w:val="0"/>
+          <w:lang w:val="en-US"/>
+        </w:rPr>
+        <w:t>Registration contains voters that have registered</w:t>
+      </w:r>
+    </w:p>
+    <w:p>
+      <w:pPr>
+        <w:pStyle w:val="32"/>
+        <w:numPr>
+          <w:ilvl w:val="0"/>
+          <w:numId w:val="3"/>
+        </w:numPr>
+        <w:ind w:left="420" w:leftChars="0" w:hanging="420" w:firstLineChars="0"/>
+        <w:jc w:val="both"/>
+        <w:rPr>
+          <w:rFonts w:ascii="Times New Roman" w:hAnsi="Times New Roman" w:cs="Times New Roman"/>
+          <w:b w:val="0"/>
+          <w:bCs w:val="0"/>
+        </w:rPr>
+      </w:pPr>
+      <w:r>
+        <w:rPr>
+          <w:rFonts w:hint="default" w:ascii="Times New Roman" w:hAnsi="Times New Roman" w:cs="Times New Roman"/>
+          <w:b w:val="0"/>
+          <w:bCs w:val="0"/>
+          <w:lang w:val="en-US"/>
+        </w:rPr>
+        <w:t>Each member of MEC is a person</w:t>
+      </w:r>
+    </w:p>
+    <w:p>
+      <w:pPr>
+        <w:pStyle w:val="32"/>
+        <w:numPr>
+          <w:ilvl w:val="0"/>
+          <w:numId w:val="3"/>
+        </w:numPr>
+        <w:ind w:left="420" w:leftChars="0" w:hanging="420" w:firstLineChars="0"/>
+        <w:jc w:val="both"/>
+        <w:rPr>
+          <w:rFonts w:ascii="Times New Roman" w:hAnsi="Times New Roman" w:cs="Times New Roman"/>
+          <w:b w:val="0"/>
+          <w:bCs w:val="0"/>
+        </w:rPr>
+      </w:pPr>
+      <w:r>
+        <w:rPr>
+          <w:rFonts w:hint="default" w:ascii="Times New Roman" w:hAnsi="Times New Roman" w:cs="Times New Roman"/>
+          <w:b w:val="0"/>
+          <w:bCs w:val="0"/>
+          <w:lang w:val="en-US"/>
+        </w:rPr>
+        <w:t>Each monitor is a person assigned to an area</w:t>
+      </w:r>
+    </w:p>
+    <w:p>
+      <w:pPr>
+        <w:pStyle w:val="32"/>
+        <w:numPr>
+          <w:ilvl w:val="0"/>
+          <w:numId w:val="3"/>
+        </w:numPr>
+        <w:ind w:left="420" w:leftChars="0" w:hanging="420" w:firstLineChars="0"/>
+        <w:jc w:val="both"/>
+        <w:rPr>
+          <w:rFonts w:ascii="Times New Roman" w:hAnsi="Times New Roman" w:cs="Times New Roman"/>
+          <w:b w:val="0"/>
+          <w:bCs w:val="0"/>
+        </w:rPr>
+      </w:pPr>
+      <w:r>
+        <w:rPr>
+          <w:rFonts w:hint="default" w:ascii="Times New Roman" w:hAnsi="Times New Roman" w:cs="Times New Roman"/>
+          <w:b w:val="0"/>
+          <w:bCs w:val="0"/>
+          <w:lang w:val="en-US"/>
+        </w:rPr>
+        <w:t>Each presiding officer is a person assigned to a polling station</w:t>
+      </w:r>
+    </w:p>
+    <w:p>
+      <w:pPr>
+        <w:pStyle w:val="32"/>
+        <w:numPr>
+          <w:ilvl w:val="0"/>
+          <w:numId w:val="3"/>
+        </w:numPr>
+        <w:ind w:left="420" w:leftChars="0" w:hanging="420" w:firstLineChars="0"/>
+        <w:jc w:val="both"/>
+        <w:rPr>
+          <w:rFonts w:ascii="Times New Roman" w:hAnsi="Times New Roman" w:cs="Times New Roman"/>
+          <w:b w:val="0"/>
+          <w:bCs w:val="0"/>
+        </w:rPr>
+      </w:pPr>
+      <w:r>
+        <w:rPr>
+          <w:rFonts w:hint="default" w:ascii="Times New Roman" w:hAnsi="Times New Roman" w:cs="Times New Roman"/>
+          <w:b w:val="0"/>
+          <w:bCs w:val="0"/>
+          <w:lang w:val="en-US"/>
+        </w:rPr>
+        <w:t>Each election has multiple ballot papers, boxes and winners</w:t>
+      </w:r>
+    </w:p>
+    <w:p>
+      <w:pPr>
+        <w:pStyle w:val="32"/>
+        <w:ind w:left="0" w:leftChars="0" w:firstLine="0" w:firstLineChars="0"/>
         <w:jc w:val="both"/>
         <w:rPr>
           <w:rFonts w:ascii="Times New Roman" w:hAnsi="Times New Roman" w:cs="Times New Roman"/>
@@ -2402,7 +3550,7 @@
         <w:pStyle w:val="32"/>
         <w:numPr>
           <w:ilvl w:val="0"/>
-          <w:numId w:val="5"/>
+          <w:numId w:val="4"/>
         </w:numPr>
         <w:jc w:val="both"/>
         <w:rPr>
@@ -2431,7 +3579,7 @@
         <w:pStyle w:val="32"/>
         <w:numPr>
           <w:ilvl w:val="0"/>
-          <w:numId w:val="5"/>
+          <w:numId w:val="4"/>
         </w:numPr>
         <w:jc w:val="both"/>
         <w:rPr>
@@ -2453,6 +3601,13 @@
           <w:rFonts w:ascii="Times New Roman" w:hAnsi="Times New Roman" w:cs="Times New Roman"/>
         </w:rPr>
         <w:t>Candidate, Voter</w:t>
+      </w:r>
+      <w:r>
+        <w:rPr>
+          <w:rFonts w:hint="default" w:ascii="Times New Roman" w:hAnsi="Times New Roman" w:cs="Times New Roman"/>
+          <w:lang w:val="en-US"/>
+        </w:rPr>
+        <w:t>, Member of  MEC, Monitor, Presiding Officer</w:t>
       </w:r>
     </w:p>
     <w:p>
@@ -2492,7 +3647,42 @@
         <w:rPr>
           <w:rFonts w:ascii="Times New Roman" w:hAnsi="Times New Roman" w:cs="Times New Roman"/>
         </w:rPr>
-        <w:t>This is because in election system, a person can vote and can also be a candidate. Therefore, a person can be both a voter and a candidate.</w:t>
+        <w:t>This is because in election system, a person can vote and can also be a candidate</w:t>
+      </w:r>
+      <w:r>
+        <w:rPr>
+          <w:rFonts w:hint="default" w:ascii="Times New Roman" w:hAnsi="Times New Roman" w:cs="Times New Roman"/>
+          <w:lang w:val="en-US"/>
+        </w:rPr>
+        <w:t xml:space="preserve"> at the same time a person can be chosen as a monitor or presiding</w:t>
+      </w:r>
+      <w:bookmarkStart w:id="0" w:name="_GoBack"/>
+      <w:bookmarkEnd w:id="0"/>
+      <w:r>
+        <w:rPr>
+          <w:rFonts w:hint="default" w:ascii="Times New Roman" w:hAnsi="Times New Roman" w:cs="Times New Roman"/>
+          <w:lang w:val="en-US"/>
+        </w:rPr>
+        <w:t xml:space="preserve"> officer</w:t>
+      </w:r>
+      <w:r>
+        <w:rPr>
+          <w:rFonts w:ascii="Times New Roman" w:hAnsi="Times New Roman" w:cs="Times New Roman"/>
+        </w:rPr>
+        <w:t>. Therefore, a person ca</w:t>
+      </w:r>
+      <w:r>
+        <w:rPr>
+          <w:rFonts w:hint="default" w:ascii="Times New Roman" w:hAnsi="Times New Roman" w:cs="Times New Roman"/>
+          <w:lang w:val="en-US"/>
+        </w:rPr>
+        <w:t>n play multiple roles in the elections.</w:t>
+      </w:r>
+      <w:r>
+        <w:rPr>
+          <w:rFonts w:ascii="Times New Roman" w:hAnsi="Times New Roman" w:cs="Times New Roman"/>
+        </w:rPr>
+        <w:t>.</w:t>
       </w:r>
     </w:p>
     <w:p>
@@ -6055,12 +7245,6 @@
             <w:insideH w:val="single" w:color="auto" w:sz="4" w:space="0"/>
             <w:insideV w:val="single" w:color="auto" w:sz="4" w:space="0"/>
           </w:tblBorders>
-          <w:tblCellMar>
-            <w:top w:w="0" w:type="dxa"/>
-            <w:left w:w="108" w:type="dxa"/>
-            <w:bottom w:w="0" w:type="dxa"/>
-            <w:right w:w="108" w:type="dxa"/>
-          </w:tblCellMar>
         </w:tblPrEx>
         <w:tc>
           <w:tcPr>
@@ -6983,6 +8167,12 @@
             <w:insideH w:val="single" w:color="auto" w:sz="4" w:space="0"/>
             <w:insideV w:val="single" w:color="auto" w:sz="4" w:space="0"/>
           </w:tblBorders>
+          <w:tblCellMar>
+            <w:top w:w="0" w:type="dxa"/>
+            <w:left w:w="108" w:type="dxa"/>
+            <w:bottom w:w="0" w:type="dxa"/>
+            <w:right w:w="108" w:type="dxa"/>
+          </w:tblCellMar>
         </w:tblPrEx>
         <w:tc>
           <w:tcPr>
@@ -7770,11 +8960,234 @@
         <w:pStyle w:val="32"/>
         <w:numPr>
           <w:ilvl w:val="0"/>
+          <w:numId w:val="5"/>
+        </w:numPr>
+        <w:jc w:val="both"/>
+        <w:rPr>
+          <w:rFonts w:ascii="Times New Roman" w:hAnsi="Times New Roman" w:cs="Times New Roman"/>
+          <w:i/>
+          <w:iCs/>
+        </w:rPr>
+      </w:pPr>
+      <w:r>
+        <w:rPr>
+          <w:rFonts w:ascii="Times New Roman" w:hAnsi="Times New Roman" w:cs="Times New Roman"/>
+          <w:i/>
+          <w:iCs/>
+        </w:rPr>
+        <w:t>Mapping of regular entity types</w:t>
+      </w:r>
+    </w:p>
+    <w:p>
+      <w:pPr>
+        <w:pStyle w:val="32"/>
+        <w:numPr>
+          <w:ilvl w:val="0"/>
           <w:numId w:val="6"/>
         </w:numPr>
         <w:jc w:val="both"/>
         <w:rPr>
           <w:rFonts w:ascii="Times New Roman" w:hAnsi="Times New Roman" w:cs="Times New Roman"/>
+        </w:rPr>
+      </w:pPr>
+      <w:r>
+        <w:rPr>
+          <w:rFonts w:ascii="Times New Roman" w:hAnsi="Times New Roman" w:cs="Times New Roman"/>
+        </w:rPr>
+        <w:t xml:space="preserve">Person </w:t>
+      </w:r>
+    </w:p>
+    <w:p>
+      <w:pPr>
+        <w:pStyle w:val="32"/>
+        <w:numPr>
+          <w:ilvl w:val="0"/>
+          <w:numId w:val="6"/>
+        </w:numPr>
+        <w:jc w:val="both"/>
+        <w:rPr>
+          <w:rFonts w:ascii="Times New Roman" w:hAnsi="Times New Roman" w:cs="Times New Roman"/>
+        </w:rPr>
+      </w:pPr>
+      <w:r>
+        <w:rPr>
+          <w:rFonts w:ascii="Times New Roman" w:hAnsi="Times New Roman" w:cs="Times New Roman"/>
+        </w:rPr>
+        <w:t>Candidate</w:t>
+      </w:r>
+    </w:p>
+    <w:p>
+      <w:pPr>
+        <w:pStyle w:val="32"/>
+        <w:numPr>
+          <w:ilvl w:val="0"/>
+          <w:numId w:val="6"/>
+        </w:numPr>
+        <w:jc w:val="both"/>
+        <w:rPr>
+          <w:rFonts w:ascii="Times New Roman" w:hAnsi="Times New Roman" w:cs="Times New Roman"/>
+        </w:rPr>
+      </w:pPr>
+      <w:r>
+        <w:rPr>
+          <w:rFonts w:ascii="Times New Roman" w:hAnsi="Times New Roman" w:cs="Times New Roman"/>
+        </w:rPr>
+        <w:t>Voter</w:t>
+      </w:r>
+    </w:p>
+    <w:p>
+      <w:pPr>
+        <w:pStyle w:val="32"/>
+        <w:numPr>
+          <w:ilvl w:val="0"/>
+          <w:numId w:val="6"/>
+        </w:numPr>
+        <w:jc w:val="both"/>
+        <w:rPr>
+          <w:rFonts w:ascii="Times New Roman" w:hAnsi="Times New Roman" w:cs="Times New Roman"/>
+        </w:rPr>
+      </w:pPr>
+      <w:r>
+        <w:rPr>
+          <w:rFonts w:ascii="Times New Roman" w:hAnsi="Times New Roman" w:cs="Times New Roman"/>
+        </w:rPr>
+        <w:t>Ballot</w:t>
+      </w:r>
+    </w:p>
+    <w:p>
+      <w:pPr>
+        <w:pStyle w:val="32"/>
+        <w:numPr>
+          <w:ilvl w:val="0"/>
+          <w:numId w:val="6"/>
+        </w:numPr>
+        <w:jc w:val="both"/>
+        <w:rPr>
+          <w:rFonts w:ascii="Times New Roman" w:hAnsi="Times New Roman" w:cs="Times New Roman"/>
+        </w:rPr>
+      </w:pPr>
+      <w:r>
+        <w:rPr>
+          <w:rFonts w:ascii="Times New Roman" w:hAnsi="Times New Roman" w:cs="Times New Roman"/>
+        </w:rPr>
+        <w:t>Political Party</w:t>
+      </w:r>
+    </w:p>
+    <w:p>
+      <w:pPr>
+        <w:pStyle w:val="32"/>
+        <w:numPr>
+          <w:ilvl w:val="0"/>
+          <w:numId w:val="6"/>
+        </w:numPr>
+        <w:jc w:val="both"/>
+        <w:rPr>
+          <w:rFonts w:ascii="Times New Roman" w:hAnsi="Times New Roman" w:cs="Times New Roman"/>
+        </w:rPr>
+      </w:pPr>
+      <w:r>
+        <w:rPr>
+          <w:rFonts w:ascii="Times New Roman" w:hAnsi="Times New Roman" w:cs="Times New Roman"/>
+        </w:rPr>
+        <w:t>Ward</w:t>
+      </w:r>
+    </w:p>
+    <w:p>
+      <w:pPr>
+        <w:pStyle w:val="32"/>
+        <w:numPr>
+          <w:ilvl w:val="0"/>
+          <w:numId w:val="6"/>
+        </w:numPr>
+        <w:jc w:val="both"/>
+        <w:rPr>
+          <w:rFonts w:ascii="Times New Roman" w:hAnsi="Times New Roman" w:cs="Times New Roman"/>
+        </w:rPr>
+      </w:pPr>
+      <w:r>
+        <w:rPr>
+          <w:rFonts w:ascii="Times New Roman" w:hAnsi="Times New Roman" w:cs="Times New Roman"/>
+        </w:rPr>
+        <w:t>Position</w:t>
+      </w:r>
+    </w:p>
+    <w:p>
+      <w:pPr>
+        <w:pStyle w:val="32"/>
+        <w:numPr>
+          <w:ilvl w:val="0"/>
+          <w:numId w:val="6"/>
+        </w:numPr>
+        <w:jc w:val="both"/>
+        <w:rPr>
+          <w:rFonts w:ascii="Times New Roman" w:hAnsi="Times New Roman" w:cs="Times New Roman"/>
+        </w:rPr>
+      </w:pPr>
+      <w:r>
+        <w:rPr>
+          <w:rFonts w:ascii="Times New Roman" w:hAnsi="Times New Roman" w:cs="Times New Roman"/>
+        </w:rPr>
+        <w:t>Constituency</w:t>
+      </w:r>
+    </w:p>
+    <w:p>
+      <w:pPr>
+        <w:pStyle w:val="32"/>
+        <w:numPr>
+          <w:ilvl w:val="0"/>
+          <w:numId w:val="6"/>
+        </w:numPr>
+        <w:jc w:val="both"/>
+        <w:rPr>
+          <w:rFonts w:ascii="Times New Roman" w:hAnsi="Times New Roman" w:cs="Times New Roman"/>
+        </w:rPr>
+      </w:pPr>
+      <w:r>
+        <w:rPr>
+          <w:rFonts w:ascii="Times New Roman" w:hAnsi="Times New Roman" w:cs="Times New Roman"/>
+        </w:rPr>
+        <w:t>Polling Centre</w:t>
+      </w:r>
+    </w:p>
+    <w:p>
+      <w:pPr>
+        <w:pStyle w:val="32"/>
+        <w:numPr>
+          <w:ilvl w:val="0"/>
+          <w:numId w:val="6"/>
+        </w:numPr>
+        <w:jc w:val="both"/>
+        <w:rPr>
+          <w:rFonts w:ascii="Times New Roman" w:hAnsi="Times New Roman" w:cs="Times New Roman"/>
+        </w:rPr>
+      </w:pPr>
+      <w:r>
+        <w:rPr>
+          <w:rFonts w:ascii="Times New Roman" w:hAnsi="Times New Roman" w:cs="Times New Roman"/>
+        </w:rPr>
+        <w:t>District</w:t>
+      </w:r>
+    </w:p>
+    <w:p>
+      <w:pPr>
+        <w:pStyle w:val="32"/>
+        <w:ind w:left="1800"/>
+        <w:jc w:val="both"/>
+        <w:rPr>
+          <w:rFonts w:ascii="Times New Roman" w:hAnsi="Times New Roman" w:cs="Times New Roman"/>
+        </w:rPr>
+      </w:pPr>
+    </w:p>
+    <w:p>
+      <w:pPr>
+        <w:pStyle w:val="32"/>
+        <w:numPr>
+          <w:ilvl w:val="0"/>
+          <w:numId w:val="5"/>
+        </w:numPr>
+        <w:jc w:val="both"/>
+        <w:rPr>
+          <w:rFonts w:ascii="Times New Roman" w:hAnsi="Times New Roman" w:cs="Times New Roman"/>
           <w:i/>
           <w:iCs/>
         </w:rPr>
@@ -7785,7 +9198,7 @@
           <w:i/>
           <w:iCs/>
         </w:rPr>
-        <w:t>Mapping of regular entity types</w:t>
+        <w:t>Mapping of weak entities</w:t>
       </w:r>
     </w:p>
     <w:p>
@@ -7804,7 +9217,40 @@
         <w:rPr>
           <w:rFonts w:ascii="Times New Roman" w:hAnsi="Times New Roman" w:cs="Times New Roman"/>
         </w:rPr>
-        <w:t xml:space="preserve">Person </w:t>
+        <w:t>Vote</w:t>
+      </w:r>
+    </w:p>
+    <w:p>
+      <w:pPr>
+        <w:pStyle w:val="32"/>
+        <w:ind w:left="1800"/>
+        <w:jc w:val="both"/>
+        <w:rPr>
+          <w:rFonts w:ascii="Times New Roman" w:hAnsi="Times New Roman" w:cs="Times New Roman"/>
+        </w:rPr>
+      </w:pPr>
+    </w:p>
+    <w:p>
+      <w:pPr>
+        <w:pStyle w:val="32"/>
+        <w:numPr>
+          <w:ilvl w:val="0"/>
+          <w:numId w:val="5"/>
+        </w:numPr>
+        <w:jc w:val="both"/>
+        <w:rPr>
+          <w:rFonts w:ascii="Times New Roman" w:hAnsi="Times New Roman" w:cs="Times New Roman"/>
+          <w:i/>
+          <w:iCs/>
+        </w:rPr>
+      </w:pPr>
+      <w:r>
+        <w:rPr>
+          <w:rFonts w:ascii="Times New Roman" w:hAnsi="Times New Roman" w:cs="Times New Roman"/>
+          <w:i/>
+          <w:iCs/>
+        </w:rPr>
+        <w:t>Mapping of Specialization/Generalization</w:t>
       </w:r>
     </w:p>
     <w:p>
@@ -7823,7 +9269,7 @@
         <w:rPr>
           <w:rFonts w:ascii="Times New Roman" w:hAnsi="Times New Roman" w:cs="Times New Roman"/>
         </w:rPr>
-        <w:t>Candidate</w:t>
+        <w:t>Person (Super class)</w:t>
       </w:r>
     </w:p>
     <w:p>
@@ -7842,7 +9288,7 @@
         <w:rPr>
           <w:rFonts w:ascii="Times New Roman" w:hAnsi="Times New Roman" w:cs="Times New Roman"/>
         </w:rPr>
-        <w:t>Voter</w:t>
+        <w:t>Option 2(Mapping)</w:t>
       </w:r>
     </w:p>
     <w:p>
@@ -7861,262 +9307,6 @@
         <w:rPr>
           <w:rFonts w:ascii="Times New Roman" w:hAnsi="Times New Roman" w:cs="Times New Roman"/>
         </w:rPr>
-        <w:t>Ballot</w:t>
-      </w:r>
-    </w:p>
-    <w:p>
-      <w:pPr>
-        <w:pStyle w:val="32"/>
-        <w:numPr>
-          <w:ilvl w:val="0"/>
-          <w:numId w:val="7"/>
-        </w:numPr>
-        <w:jc w:val="both"/>
-        <w:rPr>
-          <w:rFonts w:ascii="Times New Roman" w:hAnsi="Times New Roman" w:cs="Times New Roman"/>
-        </w:rPr>
-      </w:pPr>
-      <w:r>
-        <w:rPr>
-          <w:rFonts w:ascii="Times New Roman" w:hAnsi="Times New Roman" w:cs="Times New Roman"/>
-        </w:rPr>
-        <w:t>Political Party</w:t>
-      </w:r>
-    </w:p>
-    <w:p>
-      <w:pPr>
-        <w:pStyle w:val="32"/>
-        <w:numPr>
-          <w:ilvl w:val="0"/>
-          <w:numId w:val="7"/>
-        </w:numPr>
-        <w:jc w:val="both"/>
-        <w:rPr>
-          <w:rFonts w:ascii="Times New Roman" w:hAnsi="Times New Roman" w:cs="Times New Roman"/>
-        </w:rPr>
-      </w:pPr>
-      <w:r>
-        <w:rPr>
-          <w:rFonts w:ascii="Times New Roman" w:hAnsi="Times New Roman" w:cs="Times New Roman"/>
-        </w:rPr>
-        <w:t>Ward</w:t>
-      </w:r>
-    </w:p>
-    <w:p>
-      <w:pPr>
-        <w:pStyle w:val="32"/>
-        <w:numPr>
-          <w:ilvl w:val="0"/>
-          <w:numId w:val="7"/>
-        </w:numPr>
-        <w:jc w:val="both"/>
-        <w:rPr>
-          <w:rFonts w:ascii="Times New Roman" w:hAnsi="Times New Roman" w:cs="Times New Roman"/>
-        </w:rPr>
-      </w:pPr>
-      <w:r>
-        <w:rPr>
-          <w:rFonts w:ascii="Times New Roman" w:hAnsi="Times New Roman" w:cs="Times New Roman"/>
-        </w:rPr>
-        <w:t>Position</w:t>
-      </w:r>
-    </w:p>
-    <w:p>
-      <w:pPr>
-        <w:pStyle w:val="32"/>
-        <w:numPr>
-          <w:ilvl w:val="0"/>
-          <w:numId w:val="7"/>
-        </w:numPr>
-        <w:jc w:val="both"/>
-        <w:rPr>
-          <w:rFonts w:ascii="Times New Roman" w:hAnsi="Times New Roman" w:cs="Times New Roman"/>
-        </w:rPr>
-      </w:pPr>
-      <w:r>
-        <w:rPr>
-          <w:rFonts w:ascii="Times New Roman" w:hAnsi="Times New Roman" w:cs="Times New Roman"/>
-        </w:rPr>
-        <w:t>Constituency</w:t>
-      </w:r>
-    </w:p>
-    <w:p>
-      <w:pPr>
-        <w:pStyle w:val="32"/>
-        <w:numPr>
-          <w:ilvl w:val="0"/>
-          <w:numId w:val="7"/>
-        </w:numPr>
-        <w:jc w:val="both"/>
-        <w:rPr>
-          <w:rFonts w:ascii="Times New Roman" w:hAnsi="Times New Roman" w:cs="Times New Roman"/>
-        </w:rPr>
-      </w:pPr>
-      <w:r>
-        <w:rPr>
-          <w:rFonts w:ascii="Times New Roman" w:hAnsi="Times New Roman" w:cs="Times New Roman"/>
-        </w:rPr>
-        <w:t>Polling Centre</w:t>
-      </w:r>
-    </w:p>
-    <w:p>
-      <w:pPr>
-        <w:pStyle w:val="32"/>
-        <w:numPr>
-          <w:ilvl w:val="0"/>
-          <w:numId w:val="7"/>
-        </w:numPr>
-        <w:jc w:val="both"/>
-        <w:rPr>
-          <w:rFonts w:ascii="Times New Roman" w:hAnsi="Times New Roman" w:cs="Times New Roman"/>
-        </w:rPr>
-      </w:pPr>
-      <w:r>
-        <w:rPr>
-          <w:rFonts w:ascii="Times New Roman" w:hAnsi="Times New Roman" w:cs="Times New Roman"/>
-        </w:rPr>
-        <w:t>District</w:t>
-      </w:r>
-    </w:p>
-    <w:p>
-      <w:pPr>
-        <w:pStyle w:val="32"/>
-        <w:ind w:left="1800"/>
-        <w:jc w:val="both"/>
-        <w:rPr>
-          <w:rFonts w:ascii="Times New Roman" w:hAnsi="Times New Roman" w:cs="Times New Roman"/>
-        </w:rPr>
-      </w:pPr>
-    </w:p>
-    <w:p>
-      <w:pPr>
-        <w:pStyle w:val="32"/>
-        <w:numPr>
-          <w:ilvl w:val="0"/>
-          <w:numId w:val="6"/>
-        </w:numPr>
-        <w:jc w:val="both"/>
-        <w:rPr>
-          <w:rFonts w:ascii="Times New Roman" w:hAnsi="Times New Roman" w:cs="Times New Roman"/>
-          <w:i/>
-          <w:iCs/>
-        </w:rPr>
-      </w:pPr>
-      <w:r>
-        <w:rPr>
-          <w:rFonts w:ascii="Times New Roman" w:hAnsi="Times New Roman" w:cs="Times New Roman"/>
-          <w:i/>
-          <w:iCs/>
-        </w:rPr>
-        <w:t>Mapping of weak entities</w:t>
-      </w:r>
-    </w:p>
-    <w:p>
-      <w:pPr>
-        <w:pStyle w:val="32"/>
-        <w:numPr>
-          <w:ilvl w:val="0"/>
-          <w:numId w:val="8"/>
-        </w:numPr>
-        <w:jc w:val="both"/>
-        <w:rPr>
-          <w:rFonts w:ascii="Times New Roman" w:hAnsi="Times New Roman" w:cs="Times New Roman"/>
-        </w:rPr>
-      </w:pPr>
-      <w:r>
-        <w:rPr>
-          <w:rFonts w:ascii="Times New Roman" w:hAnsi="Times New Roman" w:cs="Times New Roman"/>
-        </w:rPr>
-        <w:t>Vote</w:t>
-      </w:r>
-    </w:p>
-    <w:p>
-      <w:pPr>
-        <w:pStyle w:val="32"/>
-        <w:ind w:left="1800"/>
-        <w:jc w:val="both"/>
-        <w:rPr>
-          <w:rFonts w:ascii="Times New Roman" w:hAnsi="Times New Roman" w:cs="Times New Roman"/>
-        </w:rPr>
-      </w:pPr>
-    </w:p>
-    <w:p>
-      <w:pPr>
-        <w:pStyle w:val="32"/>
-        <w:numPr>
-          <w:ilvl w:val="0"/>
-          <w:numId w:val="6"/>
-        </w:numPr>
-        <w:jc w:val="both"/>
-        <w:rPr>
-          <w:rFonts w:ascii="Times New Roman" w:hAnsi="Times New Roman" w:cs="Times New Roman"/>
-          <w:i/>
-          <w:iCs/>
-        </w:rPr>
-      </w:pPr>
-      <w:r>
-        <w:rPr>
-          <w:rFonts w:ascii="Times New Roman" w:hAnsi="Times New Roman" w:cs="Times New Roman"/>
-          <w:i/>
-          <w:iCs/>
-        </w:rPr>
-        <w:t>Mapping of Specialization/Generalization</w:t>
-      </w:r>
-    </w:p>
-    <w:p>
-      <w:pPr>
-        <w:pStyle w:val="32"/>
-        <w:numPr>
-          <w:ilvl w:val="0"/>
-          <w:numId w:val="8"/>
-        </w:numPr>
-        <w:jc w:val="both"/>
-        <w:rPr>
-          <w:rFonts w:ascii="Times New Roman" w:hAnsi="Times New Roman" w:cs="Times New Roman"/>
-        </w:rPr>
-      </w:pPr>
-      <w:r>
-        <w:rPr>
-          <w:rFonts w:ascii="Times New Roman" w:hAnsi="Times New Roman" w:cs="Times New Roman"/>
-        </w:rPr>
-        <w:t>Person (Super class)</w:t>
-      </w:r>
-    </w:p>
-    <w:p>
-      <w:pPr>
-        <w:pStyle w:val="32"/>
-        <w:numPr>
-          <w:ilvl w:val="0"/>
-          <w:numId w:val="8"/>
-        </w:numPr>
-        <w:jc w:val="both"/>
-        <w:rPr>
-          <w:rFonts w:ascii="Times New Roman" w:hAnsi="Times New Roman" w:cs="Times New Roman"/>
-        </w:rPr>
-      </w:pPr>
-      <w:r>
-        <w:rPr>
-          <w:rFonts w:ascii="Times New Roman" w:hAnsi="Times New Roman" w:cs="Times New Roman"/>
-        </w:rPr>
-        <w:t>Option 2(Mapping)</w:t>
-      </w:r>
-    </w:p>
-    <w:p>
-      <w:pPr>
-        <w:pStyle w:val="32"/>
-        <w:numPr>
-          <w:ilvl w:val="0"/>
-          <w:numId w:val="8"/>
-        </w:numPr>
-        <w:jc w:val="both"/>
-        <w:rPr>
-          <w:rFonts w:ascii="Times New Roman" w:hAnsi="Times New Roman" w:cs="Times New Roman"/>
-        </w:rPr>
-      </w:pPr>
-      <w:r>
-        <w:rPr>
-          <w:rFonts w:ascii="Times New Roman" w:hAnsi="Times New Roman" w:cs="Times New Roman"/>
-        </w:rPr>
         <w:t>Candidate and Voter has person-ID as PK and FK</w:t>
       </w:r>
     </w:p>
@@ -8135,7 +9325,7 @@
         <w:pStyle w:val="32"/>
         <w:numPr>
           <w:ilvl w:val="0"/>
-          <w:numId w:val="6"/>
+          <w:numId w:val="5"/>
         </w:numPr>
         <w:jc w:val="both"/>
         <w:rPr>
@@ -8232,7 +9422,7 @@
         <w:pStyle w:val="32"/>
         <w:numPr>
           <w:ilvl w:val="0"/>
-          <w:numId w:val="6"/>
+          <w:numId w:val="5"/>
         </w:numPr>
         <w:jc w:val="both"/>
         <w:rPr>
@@ -8393,7 +9583,7 @@
         <w:pStyle w:val="32"/>
         <w:numPr>
           <w:ilvl w:val="0"/>
-          <w:numId w:val="6"/>
+          <w:numId w:val="5"/>
         </w:numPr>
         <w:jc w:val="both"/>
         <w:rPr>
@@ -8442,7 +9632,7 @@
         <w:pStyle w:val="32"/>
         <w:numPr>
           <w:ilvl w:val="0"/>
-          <w:numId w:val="6"/>
+          <w:numId w:val="5"/>
         </w:numPr>
         <w:jc w:val="both"/>
         <w:rPr>
@@ -8610,7 +9800,7 @@
         <w:pStyle w:val="32"/>
         <w:numPr>
           <w:ilvl w:val="0"/>
-          <w:numId w:val="9"/>
+          <w:numId w:val="8"/>
         </w:numPr>
         <w:jc w:val="both"/>
         <w:rPr>
@@ -8629,7 +9819,7 @@
         <w:pStyle w:val="32"/>
         <w:numPr>
           <w:ilvl w:val="0"/>
-          <w:numId w:val="10"/>
+          <w:numId w:val="9"/>
         </w:numPr>
         <w:jc w:val="both"/>
         <w:rPr>
@@ -10153,6 +11343,12 @@
             <w:insideH w:val="single" w:color="auto" w:sz="4" w:space="0"/>
             <w:insideV w:val="single" w:color="auto" w:sz="4" w:space="0"/>
           </w:tblBorders>
+          <w:tblCellMar>
+            <w:top w:w="0" w:type="dxa"/>
+            <w:left w:w="108" w:type="dxa"/>
+            <w:bottom w:w="0" w:type="dxa"/>
+            <w:right w:w="108" w:type="dxa"/>
+          </w:tblCellMar>
         </w:tblPrEx>
         <w:tc>
           <w:tcPr>
@@ -20608,6 +21804,12 @@
             <w:insideH w:val="single" w:color="auto" w:sz="4" w:space="0"/>
             <w:insideV w:val="single" w:color="auto" w:sz="4" w:space="0"/>
           </w:tblBorders>
+          <w:tblCellMar>
+            <w:top w:w="0" w:type="dxa"/>
+            <w:left w:w="108" w:type="dxa"/>
+            <w:bottom w:w="0" w:type="dxa"/>
+            <w:right w:w="108" w:type="dxa"/>
+          </w:tblCellMar>
         </w:tblPrEx>
         <w:tc>
           <w:tcPr>
@@ -20762,6 +21964,73 @@
           <w:bCs/>
         </w:rPr>
       </w:pPr>
+    </w:p>
+    <w:p>
+      <w:pPr>
+        <w:pStyle w:val="32"/>
+        <w:numPr>
+          <w:ilvl w:val="0"/>
+          <w:numId w:val="9"/>
+        </w:numPr>
+        <w:jc w:val="both"/>
+        <w:rPr>
+          <w:rFonts w:ascii="Times New Roman" w:hAnsi="Times New Roman" w:cs="Times New Roman"/>
+        </w:rPr>
+      </w:pPr>
+      <w:r>
+        <w:rPr>
+          <w:rFonts w:ascii="Times New Roman" w:hAnsi="Times New Roman" w:cs="Times New Roman"/>
+        </w:rPr>
+        <w:t>Design representation of derived data</w:t>
+      </w:r>
+    </w:p>
+    <w:p>
+      <w:pPr>
+        <w:pStyle w:val="32"/>
+        <w:ind w:left="1440"/>
+        <w:jc w:val="both"/>
+        <w:rPr>
+          <w:rFonts w:hint="default" w:ascii="Times New Roman" w:hAnsi="Times New Roman" w:cs="Times New Roman"/>
+          <w:lang w:val="en-US"/>
+        </w:rPr>
+      </w:pPr>
+      <w:r>
+        <w:rPr>
+          <w:rFonts w:hint="default" w:ascii="Times New Roman" w:hAnsi="Times New Roman" w:cs="Times New Roman"/>
+          <w:lang w:val="en-US"/>
+        </w:rPr>
+        <w:t>Age = Year-Year of birth</w:t>
+      </w:r>
+    </w:p>
+    <w:p>
+      <w:pPr>
+        <w:pStyle w:val="32"/>
+        <w:ind w:left="1440"/>
+        <w:jc w:val="both"/>
+        <w:rPr>
+          <w:rFonts w:hint="default" w:ascii="Times New Roman" w:hAnsi="Times New Roman" w:cs="Times New Roman"/>
+          <w:lang w:val="en-US"/>
+        </w:rPr>
+      </w:pPr>
+    </w:p>
+    <w:p>
+      <w:pPr>
+        <w:pStyle w:val="32"/>
+        <w:numPr>
+          <w:ilvl w:val="0"/>
+          <w:numId w:val="9"/>
+        </w:numPr>
+        <w:jc w:val="both"/>
+        <w:rPr>
+          <w:rFonts w:ascii="Times New Roman" w:hAnsi="Times New Roman" w:cs="Times New Roman"/>
+        </w:rPr>
+      </w:pPr>
+      <w:r>
+        <w:rPr>
+          <w:rFonts w:ascii="Times New Roman" w:hAnsi="Times New Roman" w:cs="Times New Roman"/>
+        </w:rPr>
+        <w:t>Design general constraints</w:t>
+      </w:r>
     </w:p>
     <w:p>
       <w:pPr>
@@ -20770,22 +22039,7 @@
           <w:ilvl w:val="0"/>
           <w:numId w:val="10"/>
         </w:numPr>
-        <w:jc w:val="both"/>
-        <w:rPr>
-          <w:rFonts w:ascii="Times New Roman" w:hAnsi="Times New Roman" w:cs="Times New Roman"/>
-        </w:rPr>
-      </w:pPr>
-      <w:r>
-        <w:rPr>
-          <w:rFonts w:ascii="Times New Roman" w:hAnsi="Times New Roman" w:cs="Times New Roman"/>
-        </w:rPr>
-        <w:t>Design representation of derived data</w:t>
-      </w:r>
-    </w:p>
-    <w:p>
-      <w:pPr>
-        <w:pStyle w:val="32"/>
-        <w:ind w:left="1440"/>
+        <w:ind w:left="420" w:leftChars="0" w:hanging="420" w:firstLineChars="0"/>
         <w:jc w:val="both"/>
         <w:rPr>
           <w:rFonts w:hint="default" w:ascii="Times New Roman" w:hAnsi="Times New Roman" w:cs="Times New Roman"/>
@@ -20797,19 +22051,8 @@
           <w:rFonts w:hint="default" w:ascii="Times New Roman" w:hAnsi="Times New Roman" w:cs="Times New Roman"/>
           <w:lang w:val="en-US"/>
         </w:rPr>
-        <w:t>Age = Year-Year of birth</w:t>
+        <w:t>Voter canot vote if not registered</w:t>
       </w:r>
-    </w:p>
-    <w:p>
-      <w:pPr>
-        <w:pStyle w:val="32"/>
-        <w:ind w:left="1440"/>
-        <w:jc w:val="both"/>
-        <w:rPr>
-          <w:rFonts w:hint="default" w:ascii="Times New Roman" w:hAnsi="Times New Roman" w:cs="Times New Roman"/>
-          <w:lang w:val="en-US"/>
-        </w:rPr>
-      </w:pPr>
     </w:p>
     <w:p>
       <w:pPr>
@@ -20818,47 +22061,6 @@
           <w:ilvl w:val="0"/>
           <w:numId w:val="10"/>
         </w:numPr>
-        <w:jc w:val="both"/>
-        <w:rPr>
-          <w:rFonts w:ascii="Times New Roman" w:hAnsi="Times New Roman" w:cs="Times New Roman"/>
-        </w:rPr>
-      </w:pPr>
-      <w:r>
-        <w:rPr>
-          <w:rFonts w:ascii="Times New Roman" w:hAnsi="Times New Roman" w:cs="Times New Roman"/>
-        </w:rPr>
-        <w:t>Design general constraints</w:t>
-      </w:r>
-    </w:p>
-    <w:p>
-      <w:pPr>
-        <w:pStyle w:val="32"/>
-        <w:numPr>
-          <w:ilvl w:val="0"/>
-          <w:numId w:val="11"/>
-        </w:numPr>
-        <w:ind w:left="420" w:leftChars="0" w:hanging="420" w:firstLineChars="0"/>
-        <w:jc w:val="both"/>
-        <w:rPr>
-          <w:rFonts w:hint="default" w:ascii="Times New Roman" w:hAnsi="Times New Roman" w:cs="Times New Roman"/>
-          <w:lang w:val="en-US"/>
-        </w:rPr>
-      </w:pPr>
-      <w:r>
-        <w:rPr>
-          <w:rFonts w:hint="default" w:ascii="Times New Roman" w:hAnsi="Times New Roman" w:cs="Times New Roman"/>
-          <w:lang w:val="en-US"/>
-        </w:rPr>
-        <w:t>Voter canot vote if not registered</w:t>
-      </w:r>
-    </w:p>
-    <w:p>
-      <w:pPr>
-        <w:pStyle w:val="32"/>
-        <w:numPr>
-          <w:ilvl w:val="0"/>
-          <w:numId w:val="11"/>
-        </w:numPr>
         <w:ind w:left="420" w:leftChars="0" w:hanging="420" w:firstLineChars="0"/>
         <w:jc w:val="both"/>
         <w:rPr>
@@ -20879,7 +22081,7 @@
         <w:pStyle w:val="32"/>
         <w:numPr>
           <w:ilvl w:val="0"/>
-          <w:numId w:val="11"/>
+          <w:numId w:val="10"/>
         </w:numPr>
         <w:ind w:left="420" w:leftChars="0" w:hanging="420" w:firstLineChars="0"/>
         <w:jc w:val="both"/>
@@ -20901,7 +22103,7 @@
         <w:pStyle w:val="32"/>
         <w:numPr>
           <w:ilvl w:val="0"/>
-          <w:numId w:val="11"/>
+          <w:numId w:val="10"/>
         </w:numPr>
         <w:ind w:left="420" w:leftChars="0" w:hanging="420" w:firstLineChars="0"/>
         <w:jc w:val="both"/>
@@ -20923,7 +22125,7 @@
         <w:pStyle w:val="32"/>
         <w:numPr>
           <w:ilvl w:val="0"/>
-          <w:numId w:val="11"/>
+          <w:numId w:val="10"/>
         </w:numPr>
         <w:ind w:left="420" w:leftChars="0" w:hanging="420" w:firstLineChars="0"/>
         <w:jc w:val="both"/>
@@ -20960,7 +22162,7 @@
         <w:pStyle w:val="32"/>
         <w:numPr>
           <w:ilvl w:val="0"/>
-          <w:numId w:val="9"/>
+          <w:numId w:val="8"/>
         </w:numPr>
         <w:jc w:val="both"/>
         <w:rPr>
@@ -20999,7 +22201,7 @@
         <w:pStyle w:val="32"/>
         <w:numPr>
           <w:ilvl w:val="0"/>
-          <w:numId w:val="12"/>
+          <w:numId w:val="11"/>
         </w:numPr>
         <w:jc w:val="both"/>
         <w:rPr>
@@ -21018,7 +22220,7 @@
         <w:pStyle w:val="32"/>
         <w:numPr>
           <w:ilvl w:val="0"/>
-          <w:numId w:val="13"/>
+          <w:numId w:val="12"/>
         </w:numPr>
         <w:ind w:left="420" w:leftChars="0" w:hanging="420" w:firstLineChars="0"/>
         <w:jc w:val="both"/>
@@ -21040,7 +22242,7 @@
         <w:pStyle w:val="32"/>
         <w:numPr>
           <w:ilvl w:val="0"/>
-          <w:numId w:val="13"/>
+          <w:numId w:val="12"/>
         </w:numPr>
         <w:ind w:left="420" w:leftChars="0" w:hanging="420" w:firstLineChars="0"/>
         <w:jc w:val="both"/>
@@ -21062,7 +22264,7 @@
         <w:pStyle w:val="32"/>
         <w:numPr>
           <w:ilvl w:val="0"/>
-          <w:numId w:val="13"/>
+          <w:numId w:val="12"/>
         </w:numPr>
         <w:ind w:left="420" w:leftChars="0" w:hanging="420" w:firstLineChars="0"/>
         <w:jc w:val="both"/>
@@ -22993,6 +24195,26 @@
     </w:lvl>
   </w:abstractNum>
   <w:abstractNum w:abstractNumId="1">
+    <w:nsid w:val="ED2897BD"/>
+    <w:multiLevelType w:val="singleLevel"/>
+    <w:tmpl w:val="ED2897BD"/>
+    <w:lvl w:ilvl="0" w:tentative="0">
+      <w:start w:val="1"/>
+      <w:numFmt w:val="bullet"/>
+      <w:lvlText w:val=""/>
+      <w:lvlJc w:val="left"/>
+      <w:pPr>
+        <w:tabs>
+          <w:tab w:val="left" w:pos="420"/>
+        </w:tabs>
+        <w:ind w:left="420" w:leftChars="0" w:hanging="420" w:firstLineChars="0"/>
+      </w:pPr>
+      <w:rPr>
+        <w:rFonts w:hint="default" w:ascii="Wingdings" w:hAnsi="Wingdings"/>
+      </w:rPr>
+    </w:lvl>
+  </w:abstractNum>
+  <w:abstractNum w:abstractNumId="2">
     <w:nsid w:val="0C1207D6"/>
     <w:multiLevelType w:val="singleLevel"/>
     <w:tmpl w:val="0C1207D6"/>
@@ -23012,7 +24234,7 @@
       </w:rPr>
     </w:lvl>
   </w:abstractNum>
-  <w:abstractNum w:abstractNumId="2">
+  <w:abstractNum w:abstractNumId="3">
     <w:nsid w:val="2A6637BF"/>
     <w:multiLevelType w:val="multilevel"/>
     <w:tmpl w:val="2A6637BF"/>
@@ -23119,119 +24341,6 @@
       <w:lvlJc w:val="left"/>
       <w:pPr>
         <w:ind w:left="7200" w:hanging="360"/>
-      </w:pPr>
-      <w:rPr>
-        <w:rFonts w:hint="default" w:ascii="Wingdings" w:hAnsi="Wingdings"/>
-      </w:rPr>
-    </w:lvl>
-  </w:abstractNum>
-  <w:abstractNum w:abstractNumId="3">
-    <w:nsid w:val="3A0F23FA"/>
-    <w:multiLevelType w:val="multilevel"/>
-    <w:tmpl w:val="3A0F23FA"/>
-    <w:lvl w:ilvl="0" w:tentative="0">
-      <w:start w:val="1"/>
-      <w:numFmt w:val="bullet"/>
-      <w:lvlText w:val=""/>
-      <w:lvlJc w:val="left"/>
-      <w:pPr>
-        <w:ind w:left="720" w:hanging="360"/>
-      </w:pPr>
-      <w:rPr>
-        <w:rFonts w:hint="default" w:ascii="Symbol" w:hAnsi="Symbol"/>
-      </w:rPr>
-    </w:lvl>
-    <w:lvl w:ilvl="1" w:tentative="0">
-      <w:start w:val="1"/>
-      <w:numFmt w:val="bullet"/>
-      <w:lvlText w:val="o"/>
-      <w:lvlJc w:val="left"/>
-      <w:pPr>
-        <w:ind w:left="1440" w:hanging="360"/>
-      </w:pPr>
-      <w:rPr>
-        <w:rFonts w:hint="default" w:ascii="Courier New" w:hAnsi="Courier New" w:cs="Courier New"/>
-      </w:rPr>
-    </w:lvl>
-    <w:lvl w:ilvl="2" w:tentative="0">
-      <w:start w:val="1"/>
-      <w:numFmt w:val="bullet"/>
-      <w:lvlText w:val=""/>
-      <w:lvlJc w:val="left"/>
-      <w:pPr>
-        <w:ind w:left="2160" w:hanging="360"/>
-      </w:pPr>
-      <w:rPr>
-        <w:rFonts w:hint="default" w:ascii="Wingdings" w:hAnsi="Wingdings"/>
-      </w:rPr>
-    </w:lvl>
-    <w:lvl w:ilvl="3" w:tentative="0">
-      <w:start w:val="1"/>
-      <w:numFmt w:val="bullet"/>
-      <w:lvlText w:val=""/>
-      <w:lvlJc w:val="left"/>
-      <w:pPr>
-        <w:ind w:left="2880" w:hanging="360"/>
-      </w:pPr>
-      <w:rPr>
-        <w:rFonts w:hint="default" w:ascii="Symbol" w:hAnsi="Symbol"/>
-      </w:rPr>
-    </w:lvl>
-    <w:lvl w:ilvl="4" w:tentative="0">
-      <w:start w:val="1"/>
-      <w:numFmt w:val="bullet"/>
-      <w:lvlText w:val="o"/>
-      <w:lvlJc w:val="left"/>
-      <w:pPr>
-        <w:ind w:left="3600" w:hanging="360"/>
-      </w:pPr>
-      <w:rPr>
-        <w:rFonts w:hint="default" w:ascii="Courier New" w:hAnsi="Courier New" w:cs="Courier New"/>
-      </w:rPr>
-    </w:lvl>
-    <w:lvl w:ilvl="5" w:tentative="0">
-      <w:start w:val="1"/>
-      <w:numFmt w:val="bullet"/>
-      <w:lvlText w:val=""/>
-      <w:lvlJc w:val="left"/>
-      <w:pPr>
-        <w:ind w:left="4320" w:hanging="360"/>
-      </w:pPr>
-      <w:rPr>
-        <w:rFonts w:hint="default" w:ascii="Wingdings" w:hAnsi="Wingdings"/>
-      </w:rPr>
-    </w:lvl>
-    <w:lvl w:ilvl="6" w:tentative="0">
-      <w:start w:val="1"/>
-      <w:numFmt w:val="bullet"/>
-      <w:lvlText w:val=""/>
-      <w:lvlJc w:val="left"/>
-      <w:pPr>
-        <w:ind w:left="5040" w:hanging="360"/>
-      </w:pPr>
-      <w:rPr>
-        <w:rFonts w:hint="default" w:ascii="Symbol" w:hAnsi="Symbol"/>
-      </w:rPr>
-    </w:lvl>
-    <w:lvl w:ilvl="7" w:tentative="0">
-      <w:start w:val="1"/>
-      <w:numFmt w:val="bullet"/>
-      <w:lvlText w:val="o"/>
-      <w:lvlJc w:val="left"/>
-      <w:pPr>
-        <w:ind w:left="5760" w:hanging="360"/>
-      </w:pPr>
-      <w:rPr>
-        <w:rFonts w:hint="default" w:ascii="Courier New" w:hAnsi="Courier New" w:cs="Courier New"/>
-      </w:rPr>
-    </w:lvl>
-    <w:lvl w:ilvl="8" w:tentative="0">
-      <w:start w:val="1"/>
-      <w:numFmt w:val="bullet"/>
-      <w:lvlText w:val=""/>
-      <w:lvlJc w:val="left"/>
-      <w:pPr>
-        <w:ind w:left="6480" w:hanging="360"/>
       </w:pPr>
       <w:rPr>
         <w:rFonts w:hint="default" w:ascii="Wingdings" w:hAnsi="Wingdings"/>
@@ -23441,16 +24550,194 @@
     </w:lvl>
   </w:abstractNum>
   <w:abstractNum w:abstractNumId="6">
-    <w:nsid w:val="45633456"/>
+    <w:nsid w:val="54977AD1"/>
     <w:multiLevelType w:val="multilevel"/>
-    <w:tmpl w:val="45633456"/>
+    <w:tmpl w:val="54977AD1"/>
+    <w:lvl w:ilvl="0" w:tentative="0">
+      <w:start w:val="1"/>
+      <w:numFmt w:val="lowerLetter"/>
+      <w:lvlText w:val="%1."/>
+      <w:lvlJc w:val="left"/>
+      <w:pPr>
+        <w:ind w:left="1440" w:hanging="360"/>
+      </w:pPr>
+      <w:rPr>
+        <w:rFonts w:hint="default"/>
+      </w:rPr>
+    </w:lvl>
+    <w:lvl w:ilvl="1" w:tentative="0">
+      <w:start w:val="1"/>
+      <w:numFmt w:val="lowerLetter"/>
+      <w:lvlText w:val="%2."/>
+      <w:lvlJc w:val="left"/>
+      <w:pPr>
+        <w:ind w:left="2160" w:hanging="360"/>
+      </w:pPr>
+    </w:lvl>
+    <w:lvl w:ilvl="2" w:tentative="0">
+      <w:start w:val="1"/>
+      <w:numFmt w:val="lowerRoman"/>
+      <w:lvlText w:val="%3."/>
+      <w:lvlJc w:val="right"/>
+      <w:pPr>
+        <w:ind w:left="2880" w:hanging="180"/>
+      </w:pPr>
+    </w:lvl>
+    <w:lvl w:ilvl="3" w:tentative="0">
+      <w:start w:val="1"/>
+      <w:numFmt w:val="decimal"/>
+      <w:lvlText w:val="%4."/>
+      <w:lvlJc w:val="left"/>
+      <w:pPr>
+        <w:ind w:left="3600" w:hanging="360"/>
+      </w:pPr>
+    </w:lvl>
+    <w:lvl w:ilvl="4" w:tentative="0">
+      <w:start w:val="1"/>
+      <w:numFmt w:val="lowerLetter"/>
+      <w:lvlText w:val="%5."/>
+      <w:lvlJc w:val="left"/>
+      <w:pPr>
+        <w:ind w:left="4320" w:hanging="360"/>
+      </w:pPr>
+    </w:lvl>
+    <w:lvl w:ilvl="5" w:tentative="0">
+      <w:start w:val="1"/>
+      <w:numFmt w:val="lowerRoman"/>
+      <w:lvlText w:val="%6."/>
+      <w:lvlJc w:val="right"/>
+      <w:pPr>
+        <w:ind w:left="5040" w:hanging="180"/>
+      </w:pPr>
+    </w:lvl>
+    <w:lvl w:ilvl="6" w:tentative="0">
+      <w:start w:val="1"/>
+      <w:numFmt w:val="decimal"/>
+      <w:lvlText w:val="%7."/>
+      <w:lvlJc w:val="left"/>
+      <w:pPr>
+        <w:ind w:left="5760" w:hanging="360"/>
+      </w:pPr>
+    </w:lvl>
+    <w:lvl w:ilvl="7" w:tentative="0">
+      <w:start w:val="1"/>
+      <w:numFmt w:val="lowerLetter"/>
+      <w:lvlText w:val="%8."/>
+      <w:lvlJc w:val="left"/>
+      <w:pPr>
+        <w:ind w:left="6480" w:hanging="360"/>
+      </w:pPr>
+    </w:lvl>
+    <w:lvl w:ilvl="8" w:tentative="0">
+      <w:start w:val="1"/>
+      <w:numFmt w:val="lowerRoman"/>
+      <w:lvlText w:val="%9."/>
+      <w:lvlJc w:val="right"/>
+      <w:pPr>
+        <w:ind w:left="7200" w:hanging="180"/>
+      </w:pPr>
+    </w:lvl>
+  </w:abstractNum>
+  <w:abstractNum w:abstractNumId="7">
+    <w:nsid w:val="575E76F3"/>
+    <w:multiLevelType w:val="multilevel"/>
+    <w:tmpl w:val="575E76F3"/>
+    <w:lvl w:ilvl="0" w:tentative="0">
+      <w:start w:val="1"/>
+      <w:numFmt w:val="upperLetter"/>
+      <w:lvlText w:val="%1."/>
+      <w:lvlJc w:val="left"/>
+      <w:pPr>
+        <w:ind w:left="1080" w:hanging="360"/>
+      </w:pPr>
+      <w:rPr>
+        <w:rFonts w:hint="default"/>
+      </w:rPr>
+    </w:lvl>
+    <w:lvl w:ilvl="1" w:tentative="0">
+      <w:start w:val="1"/>
+      <w:numFmt w:val="lowerLetter"/>
+      <w:lvlText w:val="%2."/>
+      <w:lvlJc w:val="left"/>
+      <w:pPr>
+        <w:ind w:left="1800" w:hanging="360"/>
+      </w:pPr>
+    </w:lvl>
+    <w:lvl w:ilvl="2" w:tentative="0">
+      <w:start w:val="1"/>
+      <w:numFmt w:val="lowerRoman"/>
+      <w:lvlText w:val="%3."/>
+      <w:lvlJc w:val="right"/>
+      <w:pPr>
+        <w:ind w:left="2520" w:hanging="180"/>
+      </w:pPr>
+    </w:lvl>
+    <w:lvl w:ilvl="3" w:tentative="0">
+      <w:start w:val="1"/>
+      <w:numFmt w:val="decimal"/>
+      <w:lvlText w:val="%4."/>
+      <w:lvlJc w:val="left"/>
+      <w:pPr>
+        <w:ind w:left="3240" w:hanging="360"/>
+      </w:pPr>
+    </w:lvl>
+    <w:lvl w:ilvl="4" w:tentative="0">
+      <w:start w:val="1"/>
+      <w:numFmt w:val="lowerLetter"/>
+      <w:lvlText w:val="%5."/>
+      <w:lvlJc w:val="left"/>
+      <w:pPr>
+        <w:ind w:left="3960" w:hanging="360"/>
+      </w:pPr>
+    </w:lvl>
+    <w:lvl w:ilvl="5" w:tentative="0">
+      <w:start w:val="1"/>
+      <w:numFmt w:val="lowerRoman"/>
+      <w:lvlText w:val="%6."/>
+      <w:lvlJc w:val="right"/>
+      <w:pPr>
+        <w:ind w:left="4680" w:hanging="180"/>
+      </w:pPr>
+    </w:lvl>
+    <w:lvl w:ilvl="6" w:tentative="0">
+      <w:start w:val="1"/>
+      <w:numFmt w:val="decimal"/>
+      <w:lvlText w:val="%7."/>
+      <w:lvlJc w:val="left"/>
+      <w:pPr>
+        <w:ind w:left="5400" w:hanging="360"/>
+      </w:pPr>
+    </w:lvl>
+    <w:lvl w:ilvl="7" w:tentative="0">
+      <w:start w:val="1"/>
+      <w:numFmt w:val="lowerLetter"/>
+      <w:lvlText w:val="%8."/>
+      <w:lvlJc w:val="left"/>
+      <w:pPr>
+        <w:ind w:left="6120" w:hanging="360"/>
+      </w:pPr>
+    </w:lvl>
+    <w:lvl w:ilvl="8" w:tentative="0">
+      <w:start w:val="1"/>
+      <w:numFmt w:val="lowerRoman"/>
+      <w:lvlText w:val="%9."/>
+      <w:lvlJc w:val="right"/>
+      <w:pPr>
+        <w:ind w:left="6840" w:hanging="180"/>
+      </w:pPr>
+    </w:lvl>
+  </w:abstractNum>
+  <w:abstractNum w:abstractNumId="8">
+    <w:nsid w:val="58450CB8"/>
+    <w:multiLevelType w:val="multilevel"/>
+    <w:tmpl w:val="58450CB8"/>
     <w:lvl w:ilvl="0" w:tentative="0">
       <w:start w:val="1"/>
       <w:numFmt w:val="bullet"/>
       <w:lvlText w:val=""/>
       <w:lvlJc w:val="left"/>
       <w:pPr>
-        <w:ind w:left="720" w:hanging="360"/>
+        <w:ind w:left="1800" w:hanging="360"/>
       </w:pPr>
       <w:rPr>
         <w:rFonts w:hint="default" w:ascii="Symbol" w:hAnsi="Symbol"/>
@@ -23459,13 +24746,13 @@
     <w:lvl w:ilvl="1" w:tentative="0">
       <w:start w:val="1"/>
       <w:numFmt w:val="bullet"/>
-      <w:lvlText w:val=""/>
+      <w:lvlText w:val="o"/>
       <w:lvlJc w:val="left"/>
       <w:pPr>
-        <w:ind w:left="720" w:hanging="360"/>
+        <w:ind w:left="2520" w:hanging="360"/>
       </w:pPr>
       <w:rPr>
-        <w:rFonts w:hint="default" w:ascii="Symbol" w:hAnsi="Symbol"/>
+        <w:rFonts w:hint="default" w:ascii="Courier New" w:hAnsi="Courier New" w:cs="Courier New"/>
       </w:rPr>
     </w:lvl>
     <w:lvl w:ilvl="2" w:tentative="0">
@@ -23474,7 +24761,7 @@
       <w:lvlText w:val=""/>
       <w:lvlJc w:val="left"/>
       <w:pPr>
-        <w:ind w:left="2160" w:hanging="360"/>
+        <w:ind w:left="3240" w:hanging="360"/>
       </w:pPr>
       <w:rPr>
         <w:rFonts w:hint="default" w:ascii="Wingdings" w:hAnsi="Wingdings"/>
@@ -23486,7 +24773,7 @@
       <w:lvlText w:val=""/>
       <w:lvlJc w:val="left"/>
       <w:pPr>
-        <w:ind w:left="2880" w:hanging="360"/>
+        <w:ind w:left="3960" w:hanging="360"/>
       </w:pPr>
       <w:rPr>
         <w:rFonts w:hint="default" w:ascii="Symbol" w:hAnsi="Symbol"/>
@@ -23498,7 +24785,7 @@
       <w:lvlText w:val="o"/>
       <w:lvlJc w:val="left"/>
       <w:pPr>
-        <w:ind w:left="3600" w:hanging="360"/>
+        <w:ind w:left="4680" w:hanging="360"/>
       </w:pPr>
       <w:rPr>
         <w:rFonts w:hint="default" w:ascii="Courier New" w:hAnsi="Courier New" w:cs="Courier New"/>
@@ -23510,7 +24797,7 @@
       <w:lvlText w:val=""/>
       <w:lvlJc w:val="left"/>
       <w:pPr>
-        <w:ind w:left="4320" w:hanging="360"/>
+        <w:ind w:left="5400" w:hanging="360"/>
       </w:pPr>
       <w:rPr>
         <w:rFonts w:hint="default" w:ascii="Wingdings" w:hAnsi="Wingdings"/>
@@ -23522,7 +24809,7 @@
       <w:lvlText w:val=""/>
       <w:lvlJc w:val="left"/>
       <w:pPr>
-        <w:ind w:left="5040" w:hanging="360"/>
+        <w:ind w:left="6120" w:hanging="360"/>
       </w:pPr>
       <w:rPr>
         <w:rFonts w:hint="default" w:ascii="Symbol" w:hAnsi="Symbol"/>
@@ -23534,7 +24821,7 @@
       <w:lvlText w:val="o"/>
       <w:lvlJc w:val="left"/>
       <w:pPr>
-        <w:ind w:left="5760" w:hanging="360"/>
+        <w:ind w:left="6840" w:hanging="360"/>
       </w:pPr>
       <w:rPr>
         <w:rFonts w:hint="default" w:ascii="Courier New" w:hAnsi="Courier New" w:cs="Courier New"/>
@@ -23546,17 +24833,130 @@
       <w:lvlText w:val=""/>
       <w:lvlJc w:val="left"/>
       <w:pPr>
-        <w:ind w:left="6480" w:hanging="360"/>
+        <w:ind w:left="7560" w:hanging="360"/>
       </w:pPr>
       <w:rPr>
         <w:rFonts w:hint="default" w:ascii="Wingdings" w:hAnsi="Wingdings"/>
       </w:rPr>
     </w:lvl>
   </w:abstractNum>
-  <w:abstractNum w:abstractNumId="7">
-    <w:nsid w:val="54977AD1"/>
+  <w:abstractNum w:abstractNumId="9">
+    <w:nsid w:val="59DF100D"/>
     <w:multiLevelType w:val="multilevel"/>
-    <w:tmpl w:val="54977AD1"/>
+    <w:tmpl w:val="59DF100D"/>
+    <w:lvl w:ilvl="0" w:tentative="0">
+      <w:start w:val="1"/>
+      <w:numFmt w:val="bullet"/>
+      <w:lvlText w:val=""/>
+      <w:lvlJc w:val="left"/>
+      <w:pPr>
+        <w:ind w:left="1800" w:hanging="360"/>
+      </w:pPr>
+      <w:rPr>
+        <w:rFonts w:hint="default" w:ascii="Symbol" w:hAnsi="Symbol"/>
+      </w:rPr>
+    </w:lvl>
+    <w:lvl w:ilvl="1" w:tentative="0">
+      <w:start w:val="1"/>
+      <w:numFmt w:val="bullet"/>
+      <w:lvlText w:val="o"/>
+      <w:lvlJc w:val="left"/>
+      <w:pPr>
+        <w:ind w:left="2520" w:hanging="360"/>
+      </w:pPr>
+      <w:rPr>
+        <w:rFonts w:hint="default" w:ascii="Courier New" w:hAnsi="Courier New" w:cs="Courier New"/>
+      </w:rPr>
+    </w:lvl>
+    <w:lvl w:ilvl="2" w:tentative="0">
+      <w:start w:val="1"/>
+      <w:numFmt w:val="bullet"/>
+      <w:lvlText w:val=""/>
+      <w:lvlJc w:val="left"/>
+      <w:pPr>
+        <w:ind w:left="3240" w:hanging="360"/>
+      </w:pPr>
+      <w:rPr>
+        <w:rFonts w:hint="default" w:ascii="Wingdings" w:hAnsi="Wingdings"/>
+      </w:rPr>
+    </w:lvl>
+    <w:lvl w:ilvl="3" w:tentative="0">
+      <w:start w:val="1"/>
+      <w:numFmt w:val="bullet"/>
+      <w:lvlText w:val=""/>
+      <w:lvlJc w:val="left"/>
+      <w:pPr>
+        <w:ind w:left="3960" w:hanging="360"/>
+      </w:pPr>
+      <w:rPr>
+        <w:rFonts w:hint="default" w:ascii="Symbol" w:hAnsi="Symbol"/>
+      </w:rPr>
+    </w:lvl>
+    <w:lvl w:ilvl="4" w:tentative="0">
+      <w:start w:val="1"/>
+      <w:numFmt w:val="bullet"/>
+      <w:lvlText w:val="o"/>
+      <w:lvlJc w:val="left"/>
+      <w:pPr>
+        <w:ind w:left="4680" w:hanging="360"/>
+      </w:pPr>
+      <w:rPr>
+        <w:rFonts w:hint="default" w:ascii="Courier New" w:hAnsi="Courier New" w:cs="Courier New"/>
+      </w:rPr>
+    </w:lvl>
+    <w:lvl w:ilvl="5" w:tentative="0">
+      <w:start w:val="1"/>
+      <w:numFmt w:val="bullet"/>
+      <w:lvlText w:val=""/>
+      <w:lvlJc w:val="left"/>
+      <w:pPr>
+        <w:ind w:left="5400" w:hanging="360"/>
+      </w:pPr>
+      <w:rPr>
+        <w:rFonts w:hint="default" w:ascii="Wingdings" w:hAnsi="Wingdings"/>
+      </w:rPr>
+    </w:lvl>
+    <w:lvl w:ilvl="6" w:tentative="0">
+      <w:start w:val="1"/>
+      <w:numFmt w:val="bullet"/>
+      <w:lvlText w:val=""/>
+      <w:lvlJc w:val="left"/>
+      <w:pPr>
+        <w:ind w:left="6120" w:hanging="360"/>
+      </w:pPr>
+      <w:rPr>
+        <w:rFonts w:hint="default" w:ascii="Symbol" w:hAnsi="Symbol"/>
+      </w:rPr>
+    </w:lvl>
+    <w:lvl w:ilvl="7" w:tentative="0">
+      <w:start w:val="1"/>
+      <w:numFmt w:val="bullet"/>
+      <w:lvlText w:val="o"/>
+      <w:lvlJc w:val="left"/>
+      <w:pPr>
+        <w:ind w:left="6840" w:hanging="360"/>
+      </w:pPr>
+      <w:rPr>
+        <w:rFonts w:hint="default" w:ascii="Courier New" w:hAnsi="Courier New" w:cs="Courier New"/>
+      </w:rPr>
+    </w:lvl>
+    <w:lvl w:ilvl="8" w:tentative="0">
+      <w:start w:val="1"/>
+      <w:numFmt w:val="bullet"/>
+      <w:lvlText w:val=""/>
+      <w:lvlJc w:val="left"/>
+      <w:pPr>
+        <w:ind w:left="7560" w:hanging="360"/>
+      </w:pPr>
+      <w:rPr>
+        <w:rFonts w:hint="default" w:ascii="Wingdings" w:hAnsi="Wingdings"/>
+      </w:rPr>
+    </w:lvl>
+  </w:abstractNum>
+  <w:abstractNum w:abstractNumId="10">
+    <w:nsid w:val="63CB2DD2"/>
+    <w:multiLevelType w:val="multilevel"/>
+    <w:tmpl w:val="63CB2DD2"/>
     <w:lvl w:ilvl="0" w:tentative="0">
       <w:start w:val="1"/>
       <w:numFmt w:val="lowerLetter"/>
@@ -23642,17 +25042,17 @@
       </w:pPr>
     </w:lvl>
   </w:abstractNum>
-  <w:abstractNum w:abstractNumId="8">
-    <w:nsid w:val="575E76F3"/>
+  <w:abstractNum w:abstractNumId="11">
+    <w:nsid w:val="7D4C25A3"/>
     <w:multiLevelType w:val="multilevel"/>
-    <w:tmpl w:val="575E76F3"/>
+    <w:tmpl w:val="7D4C25A3"/>
     <w:lvl w:ilvl="0" w:tentative="0">
       <w:start w:val="1"/>
-      <w:numFmt w:val="upperLetter"/>
+      <w:numFmt w:val="decimal"/>
       <w:lvlText w:val="%1."/>
       <w:lvlJc w:val="left"/>
       <w:pPr>
-        <w:ind w:left="1080" w:hanging="360"/>
+        <w:ind w:left="720" w:hanging="360"/>
       </w:pPr>
       <w:rPr>
         <w:rFonts w:hint="default"/>
@@ -23664,7 +25064,7 @@
       <w:lvlText w:val="%2."/>
       <w:lvlJc w:val="left"/>
       <w:pPr>
-        <w:ind w:left="1800" w:hanging="360"/>
+        <w:ind w:left="1440" w:hanging="360"/>
       </w:pPr>
     </w:lvl>
     <w:lvl w:ilvl="2" w:tentative="0">
@@ -23673,7 +25073,7 @@
       <w:lvlText w:val="%3."/>
       <w:lvlJc w:val="right"/>
       <w:pPr>
-        <w:ind w:left="2520" w:hanging="180"/>
+        <w:ind w:left="2160" w:hanging="180"/>
       </w:pPr>
     </w:lvl>
     <w:lvl w:ilvl="3" w:tentative="0">
@@ -23682,7 +25082,7 @@
       <w:lvlText w:val="%4."/>
       <w:lvlJc w:val="left"/>
       <w:pPr>
-        <w:ind w:left="3240" w:hanging="360"/>
+        <w:ind w:left="2880" w:hanging="360"/>
       </w:pPr>
     </w:lvl>
     <w:lvl w:ilvl="4" w:tentative="0">
@@ -23691,7 +25091,7 @@
       <w:lvlText w:val="%5."/>
       <w:lvlJc w:val="left"/>
       <w:pPr>
-        <w:ind w:left="3960" w:hanging="360"/>
+        <w:ind w:left="3600" w:hanging="360"/>
       </w:pPr>
     </w:lvl>
     <w:lvl w:ilvl="5" w:tentative="0">
@@ -23700,7 +25100,7 @@
       <w:lvlText w:val="%6."/>
       <w:lvlJc w:val="right"/>
       <w:pPr>
-        <w:ind w:left="4680" w:hanging="180"/>
+        <w:ind w:left="4320" w:hanging="180"/>
       </w:pPr>
     </w:lvl>
     <w:lvl w:ilvl="6" w:tentative="0">
@@ -23709,7 +25109,7 @@
       <w:lvlText w:val="%7."/>
       <w:lvlJc w:val="left"/>
       <w:pPr>
-        <w:ind w:left="5400" w:hanging="360"/>
+        <w:ind w:left="5040" w:hanging="360"/>
       </w:pPr>
     </w:lvl>
     <w:lvl w:ilvl="7" w:tentative="0">
@@ -23718,7 +25118,7 @@
       <w:lvlText w:val="%8."/>
       <w:lvlJc w:val="left"/>
       <w:pPr>
-        <w:ind w:left="6120" w:hanging="360"/>
+        <w:ind w:left="5760" w:hanging="360"/>
       </w:pPr>
     </w:lvl>
     <w:lvl w:ilvl="8" w:tentative="0">
@@ -23727,452 +25127,45 @@
       <w:lvlText w:val="%9."/>
       <w:lvlJc w:val="right"/>
       <w:pPr>
-        <w:ind w:left="6840" w:hanging="180"/>
-      </w:pPr>
-    </w:lvl>
-  </w:abstractNum>
-  <w:abstractNum w:abstractNumId="9">
-    <w:nsid w:val="58450CB8"/>
-    <w:multiLevelType w:val="multilevel"/>
-    <w:tmpl w:val="58450CB8"/>
-    <w:lvl w:ilvl="0" w:tentative="0">
-      <w:start w:val="1"/>
-      <w:numFmt w:val="bullet"/>
-      <w:lvlText w:val=""/>
-      <w:lvlJc w:val="left"/>
-      <w:pPr>
-        <w:ind w:left="1800" w:hanging="360"/>
-      </w:pPr>
-      <w:rPr>
-        <w:rFonts w:hint="default" w:ascii="Symbol" w:hAnsi="Symbol"/>
-      </w:rPr>
-    </w:lvl>
-    <w:lvl w:ilvl="1" w:tentative="0">
-      <w:start w:val="1"/>
-      <w:numFmt w:val="bullet"/>
-      <w:lvlText w:val="o"/>
-      <w:lvlJc w:val="left"/>
-      <w:pPr>
-        <w:ind w:left="2520" w:hanging="360"/>
-      </w:pPr>
-      <w:rPr>
-        <w:rFonts w:hint="default" w:ascii="Courier New" w:hAnsi="Courier New" w:cs="Courier New"/>
-      </w:rPr>
-    </w:lvl>
-    <w:lvl w:ilvl="2" w:tentative="0">
-      <w:start w:val="1"/>
-      <w:numFmt w:val="bullet"/>
-      <w:lvlText w:val=""/>
-      <w:lvlJc w:val="left"/>
-      <w:pPr>
-        <w:ind w:left="3240" w:hanging="360"/>
-      </w:pPr>
-      <w:rPr>
-        <w:rFonts w:hint="default" w:ascii="Wingdings" w:hAnsi="Wingdings"/>
-      </w:rPr>
-    </w:lvl>
-    <w:lvl w:ilvl="3" w:tentative="0">
-      <w:start w:val="1"/>
-      <w:numFmt w:val="bullet"/>
-      <w:lvlText w:val=""/>
-      <w:lvlJc w:val="left"/>
-      <w:pPr>
-        <w:ind w:left="3960" w:hanging="360"/>
-      </w:pPr>
-      <w:rPr>
-        <w:rFonts w:hint="default" w:ascii="Symbol" w:hAnsi="Symbol"/>
-      </w:rPr>
-    </w:lvl>
-    <w:lvl w:ilvl="4" w:tentative="0">
-      <w:start w:val="1"/>
-      <w:numFmt w:val="bullet"/>
-      <w:lvlText w:val="o"/>
-      <w:lvlJc w:val="left"/>
-      <w:pPr>
-        <w:ind w:left="4680" w:hanging="360"/>
-      </w:pPr>
-      <w:rPr>
-        <w:rFonts w:hint="default" w:ascii="Courier New" w:hAnsi="Courier New" w:cs="Courier New"/>
-      </w:rPr>
-    </w:lvl>
-    <w:lvl w:ilvl="5" w:tentative="0">
-      <w:start w:val="1"/>
-      <w:numFmt w:val="bullet"/>
-      <w:lvlText w:val=""/>
-      <w:lvlJc w:val="left"/>
-      <w:pPr>
-        <w:ind w:left="5400" w:hanging="360"/>
-      </w:pPr>
-      <w:rPr>
-        <w:rFonts w:hint="default" w:ascii="Wingdings" w:hAnsi="Wingdings"/>
-      </w:rPr>
-    </w:lvl>
-    <w:lvl w:ilvl="6" w:tentative="0">
-      <w:start w:val="1"/>
-      <w:numFmt w:val="bullet"/>
-      <w:lvlText w:val=""/>
-      <w:lvlJc w:val="left"/>
-      <w:pPr>
-        <w:ind w:left="6120" w:hanging="360"/>
-      </w:pPr>
-      <w:rPr>
-        <w:rFonts w:hint="default" w:ascii="Symbol" w:hAnsi="Symbol"/>
-      </w:rPr>
-    </w:lvl>
-    <w:lvl w:ilvl="7" w:tentative="0">
-      <w:start w:val="1"/>
-      <w:numFmt w:val="bullet"/>
-      <w:lvlText w:val="o"/>
-      <w:lvlJc w:val="left"/>
-      <w:pPr>
-        <w:ind w:left="6840" w:hanging="360"/>
-      </w:pPr>
-      <w:rPr>
-        <w:rFonts w:hint="default" w:ascii="Courier New" w:hAnsi="Courier New" w:cs="Courier New"/>
-      </w:rPr>
-    </w:lvl>
-    <w:lvl w:ilvl="8" w:tentative="0">
-      <w:start w:val="1"/>
-      <w:numFmt w:val="bullet"/>
-      <w:lvlText w:val=""/>
-      <w:lvlJc w:val="left"/>
-      <w:pPr>
-        <w:ind w:left="7560" w:hanging="360"/>
-      </w:pPr>
-      <w:rPr>
-        <w:rFonts w:hint="default" w:ascii="Wingdings" w:hAnsi="Wingdings"/>
-      </w:rPr>
-    </w:lvl>
-  </w:abstractNum>
-  <w:abstractNum w:abstractNumId="10">
-    <w:nsid w:val="59DF100D"/>
-    <w:multiLevelType w:val="multilevel"/>
-    <w:tmpl w:val="59DF100D"/>
-    <w:lvl w:ilvl="0" w:tentative="0">
-      <w:start w:val="1"/>
-      <w:numFmt w:val="bullet"/>
-      <w:lvlText w:val=""/>
-      <w:lvlJc w:val="left"/>
-      <w:pPr>
-        <w:ind w:left="1800" w:hanging="360"/>
-      </w:pPr>
-      <w:rPr>
-        <w:rFonts w:hint="default" w:ascii="Symbol" w:hAnsi="Symbol"/>
-      </w:rPr>
-    </w:lvl>
-    <w:lvl w:ilvl="1" w:tentative="0">
-      <w:start w:val="1"/>
-      <w:numFmt w:val="bullet"/>
-      <w:lvlText w:val="o"/>
-      <w:lvlJc w:val="left"/>
-      <w:pPr>
-        <w:ind w:left="2520" w:hanging="360"/>
-      </w:pPr>
-      <w:rPr>
-        <w:rFonts w:hint="default" w:ascii="Courier New" w:hAnsi="Courier New" w:cs="Courier New"/>
-      </w:rPr>
-    </w:lvl>
-    <w:lvl w:ilvl="2" w:tentative="0">
-      <w:start w:val="1"/>
-      <w:numFmt w:val="bullet"/>
-      <w:lvlText w:val=""/>
-      <w:lvlJc w:val="left"/>
-      <w:pPr>
-        <w:ind w:left="3240" w:hanging="360"/>
-      </w:pPr>
-      <w:rPr>
-        <w:rFonts w:hint="default" w:ascii="Wingdings" w:hAnsi="Wingdings"/>
-      </w:rPr>
-    </w:lvl>
-    <w:lvl w:ilvl="3" w:tentative="0">
-      <w:start w:val="1"/>
-      <w:numFmt w:val="bullet"/>
-      <w:lvlText w:val=""/>
-      <w:lvlJc w:val="left"/>
-      <w:pPr>
-        <w:ind w:left="3960" w:hanging="360"/>
-      </w:pPr>
-      <w:rPr>
-        <w:rFonts w:hint="default" w:ascii="Symbol" w:hAnsi="Symbol"/>
-      </w:rPr>
-    </w:lvl>
-    <w:lvl w:ilvl="4" w:tentative="0">
-      <w:start w:val="1"/>
-      <w:numFmt w:val="bullet"/>
-      <w:lvlText w:val="o"/>
-      <w:lvlJc w:val="left"/>
-      <w:pPr>
-        <w:ind w:left="4680" w:hanging="360"/>
-      </w:pPr>
-      <w:rPr>
-        <w:rFonts w:hint="default" w:ascii="Courier New" w:hAnsi="Courier New" w:cs="Courier New"/>
-      </w:rPr>
-    </w:lvl>
-    <w:lvl w:ilvl="5" w:tentative="0">
-      <w:start w:val="1"/>
-      <w:numFmt w:val="bullet"/>
-      <w:lvlText w:val=""/>
-      <w:lvlJc w:val="left"/>
-      <w:pPr>
-        <w:ind w:left="5400" w:hanging="360"/>
-      </w:pPr>
-      <w:rPr>
-        <w:rFonts w:hint="default" w:ascii="Wingdings" w:hAnsi="Wingdings"/>
-      </w:rPr>
-    </w:lvl>
-    <w:lvl w:ilvl="6" w:tentative="0">
-      <w:start w:val="1"/>
-      <w:numFmt w:val="bullet"/>
-      <w:lvlText w:val=""/>
-      <w:lvlJc w:val="left"/>
-      <w:pPr>
-        <w:ind w:left="6120" w:hanging="360"/>
-      </w:pPr>
-      <w:rPr>
-        <w:rFonts w:hint="default" w:ascii="Symbol" w:hAnsi="Symbol"/>
-      </w:rPr>
-    </w:lvl>
-    <w:lvl w:ilvl="7" w:tentative="0">
-      <w:start w:val="1"/>
-      <w:numFmt w:val="bullet"/>
-      <w:lvlText w:val="o"/>
-      <w:lvlJc w:val="left"/>
-      <w:pPr>
-        <w:ind w:left="6840" w:hanging="360"/>
-      </w:pPr>
-      <w:rPr>
-        <w:rFonts w:hint="default" w:ascii="Courier New" w:hAnsi="Courier New" w:cs="Courier New"/>
-      </w:rPr>
-    </w:lvl>
-    <w:lvl w:ilvl="8" w:tentative="0">
-      <w:start w:val="1"/>
-      <w:numFmt w:val="bullet"/>
-      <w:lvlText w:val=""/>
-      <w:lvlJc w:val="left"/>
-      <w:pPr>
-        <w:ind w:left="7560" w:hanging="360"/>
-      </w:pPr>
-      <w:rPr>
-        <w:rFonts w:hint="default" w:ascii="Wingdings" w:hAnsi="Wingdings"/>
-      </w:rPr>
-    </w:lvl>
-  </w:abstractNum>
-  <w:abstractNum w:abstractNumId="11">
-    <w:nsid w:val="63CB2DD2"/>
-    <w:multiLevelType w:val="multilevel"/>
-    <w:tmpl w:val="63CB2DD2"/>
-    <w:lvl w:ilvl="0" w:tentative="0">
-      <w:start w:val="1"/>
-      <w:numFmt w:val="lowerLetter"/>
-      <w:lvlText w:val="%1."/>
-      <w:lvlJc w:val="left"/>
-      <w:pPr>
-        <w:ind w:left="1440" w:hanging="360"/>
-      </w:pPr>
-      <w:rPr>
-        <w:rFonts w:hint="default"/>
-      </w:rPr>
-    </w:lvl>
-    <w:lvl w:ilvl="1" w:tentative="0">
-      <w:start w:val="1"/>
-      <w:numFmt w:val="lowerLetter"/>
-      <w:lvlText w:val="%2."/>
-      <w:lvlJc w:val="left"/>
-      <w:pPr>
-        <w:ind w:left="2160" w:hanging="360"/>
-      </w:pPr>
-    </w:lvl>
-    <w:lvl w:ilvl="2" w:tentative="0">
-      <w:start w:val="1"/>
-      <w:numFmt w:val="lowerRoman"/>
-      <w:lvlText w:val="%3."/>
-      <w:lvlJc w:val="right"/>
-      <w:pPr>
-        <w:ind w:left="2880" w:hanging="180"/>
-      </w:pPr>
-    </w:lvl>
-    <w:lvl w:ilvl="3" w:tentative="0">
-      <w:start w:val="1"/>
-      <w:numFmt w:val="decimal"/>
-      <w:lvlText w:val="%4."/>
-      <w:lvlJc w:val="left"/>
-      <w:pPr>
-        <w:ind w:left="3600" w:hanging="360"/>
-      </w:pPr>
-    </w:lvl>
-    <w:lvl w:ilvl="4" w:tentative="0">
-      <w:start w:val="1"/>
-      <w:numFmt w:val="lowerLetter"/>
-      <w:lvlText w:val="%5."/>
-      <w:lvlJc w:val="left"/>
-      <w:pPr>
-        <w:ind w:left="4320" w:hanging="360"/>
-      </w:pPr>
-    </w:lvl>
-    <w:lvl w:ilvl="5" w:tentative="0">
-      <w:start w:val="1"/>
-      <w:numFmt w:val="lowerRoman"/>
-      <w:lvlText w:val="%6."/>
-      <w:lvlJc w:val="right"/>
-      <w:pPr>
-        <w:ind w:left="5040" w:hanging="180"/>
-      </w:pPr>
-    </w:lvl>
-    <w:lvl w:ilvl="6" w:tentative="0">
-      <w:start w:val="1"/>
-      <w:numFmt w:val="decimal"/>
-      <w:lvlText w:val="%7."/>
-      <w:lvlJc w:val="left"/>
-      <w:pPr>
-        <w:ind w:left="5760" w:hanging="360"/>
-      </w:pPr>
-    </w:lvl>
-    <w:lvl w:ilvl="7" w:tentative="0">
-      <w:start w:val="1"/>
-      <w:numFmt w:val="lowerLetter"/>
-      <w:lvlText w:val="%8."/>
-      <w:lvlJc w:val="left"/>
-      <w:pPr>
-        <w:ind w:left="6480" w:hanging="360"/>
-      </w:pPr>
-    </w:lvl>
-    <w:lvl w:ilvl="8" w:tentative="0">
-      <w:start w:val="1"/>
-      <w:numFmt w:val="lowerRoman"/>
-      <w:lvlText w:val="%9."/>
-      <w:lvlJc w:val="right"/>
-      <w:pPr>
-        <w:ind w:left="7200" w:hanging="180"/>
-      </w:pPr>
-    </w:lvl>
-  </w:abstractNum>
-  <w:abstractNum w:abstractNumId="12">
-    <w:nsid w:val="7D4C25A3"/>
-    <w:multiLevelType w:val="multilevel"/>
-    <w:tmpl w:val="7D4C25A3"/>
-    <w:lvl w:ilvl="0" w:tentative="0">
-      <w:start w:val="1"/>
-      <w:numFmt w:val="decimal"/>
-      <w:lvlText w:val="%1."/>
-      <w:lvlJc w:val="left"/>
-      <w:pPr>
-        <w:ind w:left="720" w:hanging="360"/>
-      </w:pPr>
-      <w:rPr>
-        <w:rFonts w:hint="default"/>
-      </w:rPr>
-    </w:lvl>
-    <w:lvl w:ilvl="1" w:tentative="0">
-      <w:start w:val="1"/>
-      <w:numFmt w:val="lowerLetter"/>
-      <w:lvlText w:val="%2."/>
-      <w:lvlJc w:val="left"/>
-      <w:pPr>
-        <w:ind w:left="1440" w:hanging="360"/>
-      </w:pPr>
-    </w:lvl>
-    <w:lvl w:ilvl="2" w:tentative="0">
-      <w:start w:val="1"/>
-      <w:numFmt w:val="lowerRoman"/>
-      <w:lvlText w:val="%3."/>
-      <w:lvlJc w:val="right"/>
-      <w:pPr>
-        <w:ind w:left="2160" w:hanging="180"/>
-      </w:pPr>
-    </w:lvl>
-    <w:lvl w:ilvl="3" w:tentative="0">
-      <w:start w:val="1"/>
-      <w:numFmt w:val="decimal"/>
-      <w:lvlText w:val="%4."/>
-      <w:lvlJc w:val="left"/>
-      <w:pPr>
-        <w:ind w:left="2880" w:hanging="360"/>
-      </w:pPr>
-    </w:lvl>
-    <w:lvl w:ilvl="4" w:tentative="0">
-      <w:start w:val="1"/>
-      <w:numFmt w:val="lowerLetter"/>
-      <w:lvlText w:val="%5."/>
-      <w:lvlJc w:val="left"/>
-      <w:pPr>
-        <w:ind w:left="3600" w:hanging="360"/>
-      </w:pPr>
-    </w:lvl>
-    <w:lvl w:ilvl="5" w:tentative="0">
-      <w:start w:val="1"/>
-      <w:numFmt w:val="lowerRoman"/>
-      <w:lvlText w:val="%6."/>
-      <w:lvlJc w:val="right"/>
-      <w:pPr>
-        <w:ind w:left="4320" w:hanging="180"/>
-      </w:pPr>
-    </w:lvl>
-    <w:lvl w:ilvl="6" w:tentative="0">
-      <w:start w:val="1"/>
-      <w:numFmt w:val="decimal"/>
-      <w:lvlText w:val="%7."/>
-      <w:lvlJc w:val="left"/>
-      <w:pPr>
-        <w:ind w:left="5040" w:hanging="360"/>
-      </w:pPr>
-    </w:lvl>
-    <w:lvl w:ilvl="7" w:tentative="0">
-      <w:start w:val="1"/>
-      <w:numFmt w:val="lowerLetter"/>
-      <w:lvlText w:val="%8."/>
-      <w:lvlJc w:val="left"/>
-      <w:pPr>
-        <w:ind w:left="5760" w:hanging="360"/>
-      </w:pPr>
-    </w:lvl>
-    <w:lvl w:ilvl="8" w:tentative="0">
-      <w:start w:val="1"/>
-      <w:numFmt w:val="lowerRoman"/>
-      <w:lvlText w:val="%9."/>
-      <w:lvlJc w:val="right"/>
-      <w:pPr>
         <w:ind w:left="6480" w:hanging="180"/>
       </w:pPr>
     </w:lvl>
   </w:abstractNum>
   <w:num w:numId="1">
-    <w:abstractNumId w:val="12"/>
+    <w:abstractNumId w:val="11"/>
   </w:num>
   <w:num w:numId="2">
     <w:abstractNumId w:val="5"/>
   </w:num>
   <w:num w:numId="3">
-    <w:abstractNumId w:val="6"/>
+    <w:abstractNumId w:val="1"/>
   </w:num>
   <w:num w:numId="4">
     <w:abstractNumId w:val="3"/>
   </w:num>
   <w:num w:numId="5">
-    <w:abstractNumId w:val="2"/>
+    <w:abstractNumId w:val="4"/>
   </w:num>
   <w:num w:numId="6">
-    <w:abstractNumId w:val="4"/>
+    <w:abstractNumId w:val="8"/>
   </w:num>
   <w:num w:numId="7">
     <w:abstractNumId w:val="9"/>
   </w:num>
   <w:num w:numId="8">
+    <w:abstractNumId w:val="7"/>
+  </w:num>
+  <w:num w:numId="9">
     <w:abstractNumId w:val="10"/>
   </w:num>
-  <w:num w:numId="9">
-    <w:abstractNumId w:val="8"/>
-  </w:num>
   <w:num w:numId="10">
-    <w:abstractNumId w:val="11"/>
+    <w:abstractNumId w:val="0"/>
   </w:num>
   <w:num w:numId="11">
-    <w:abstractNumId w:val="0"/>
+    <w:abstractNumId w:val="6"/>
   </w:num>
   <w:num w:numId="12">
-    <w:abstractNumId w:val="7"/>
-  </w:num>
-  <w:num w:numId="13">
-    <w:abstractNumId w:val="1"/>
+    <w:abstractNumId w:val="2"/>
   </w:num>
 </w:numbering>
 </file>

</xml_diff>